<commit_message>
Just commiting 'cos its easy from R studio
</commit_message>
<xml_diff>
--- a/D10126532_ProgrammingForBigDataAssignment3.docx
+++ b/D10126532_ProgrammingForBigDataAssignment3.docx
@@ -138,36 +138,326 @@
           <w:b/>
           <w:color w:val="FF0000"/>
         </w:rPr>
-        <w:t xml:space="preserve">NOTE: Must be </w:t>
-      </w:r>
-      <w:proofErr w:type="gramStart"/>
-      <w:r>
-        <w:rPr>
-          <w:b/>
-          <w:color w:val="FF0000"/>
-        </w:rPr>
-        <w:t>exported/saved</w:t>
-      </w:r>
-      <w:proofErr w:type="gramEnd"/>
-      <w:r>
-        <w:rPr>
-          <w:b/>
-          <w:color w:val="FF0000"/>
-        </w:rPr>
-        <w:t xml:space="preserve"> to a PDF before submission!!!</w:t>
-      </w:r>
-    </w:p>
-    <w:p>
-      <w:pPr>
-        <w:divId w:val="1659846320"/>
-      </w:pPr>
-    </w:p>
-    <w:p>
-      <w:pPr>
-        <w:divId w:val="1659846320"/>
+        <w:t>NOTE: Must be exported/saved to a PDF before submission!!!</w:t>
+      </w:r>
+    </w:p>
+    <w:p>
+      <w:pPr>
+        <w:divId w:val="1659846320"/>
+      </w:pPr>
+    </w:p>
+    <w:p>
+      <w:pPr>
+        <w:divId w:val="1659846320"/>
+      </w:pPr>
+    </w:p>
+    <w:p>
+      <w:pPr>
+        <w:pStyle w:val="Heading1"/>
+        <w:divId w:val="1659846320"/>
+        <w:rPr>
+          <w:rFonts w:eastAsia="Times New Roman"/>
+        </w:rPr>
+      </w:pPr>
+      <w:r>
+        <w:rPr>
+          <w:rFonts w:eastAsia="Times New Roman"/>
+        </w:rPr>
+        <w:t>1</w:t>
+      </w:r>
+      <w:r>
+        <w:rPr>
+          <w:rFonts w:eastAsia="Times New Roman"/>
+        </w:rPr>
+        <w:t xml:space="preserve">. </w:t>
+      </w:r>
+      <w:r>
+        <w:rPr>
+          <w:rFonts w:eastAsia="Times New Roman"/>
+        </w:rPr>
+        <w:t>Tax Underpayment</w:t>
+      </w:r>
+      <w:r>
+        <w:rPr>
+          <w:rFonts w:eastAsia="Times New Roman"/>
+        </w:rPr>
+        <w:t xml:space="preserve"> </w:t>
+      </w:r>
+    </w:p>
+    <w:p>
+      <w:pPr>
+        <w:divId w:val="1659846320"/>
+        <w:rPr>
+          <w:rFonts w:eastAsia="Times New Roman"/>
+        </w:rPr>
+      </w:pPr>
+    </w:p>
+    <w:p>
+      <w:pPr>
+        <w:divId w:val="1659846320"/>
+        <w:rPr>
+          <w:rFonts w:eastAsia="Times New Roman"/>
+        </w:rPr>
+      </w:pPr>
+    </w:p>
+    <w:p>
+      <w:pPr>
+        <w:divId w:val="1659846320"/>
+        <w:rPr>
+          <w:rFonts w:eastAsia="Times New Roman"/>
+        </w:rPr>
+      </w:pPr>
+      <w:r>
+        <w:rPr>
+          <w:rFonts w:eastAsia="Times New Roman"/>
+        </w:rPr>
+        <w:t>Blah</w:t>
+      </w:r>
+    </w:p>
+    <w:p>
+      <w:pPr>
+        <w:divId w:val="1659846320"/>
+        <w:rPr>
+          <w:rFonts w:eastAsia="Times New Roman"/>
+        </w:rPr>
+      </w:pPr>
+    </w:p>
+    <w:p>
+      <w:pPr>
+        <w:pStyle w:val="Heading2"/>
+        <w:divId w:val="1659846320"/>
+        <w:rPr>
+          <w:rFonts w:eastAsia="Times New Roman"/>
+        </w:rPr>
+      </w:pPr>
+      <w:r>
+        <w:rPr>
+          <w:rFonts w:eastAsia="Times New Roman"/>
+        </w:rPr>
+        <w:t>Part A. Suitable Analyses</w:t>
+      </w:r>
+    </w:p>
+    <w:p>
+      <w:pPr>
+        <w:divId w:val="1659846320"/>
+        <w:rPr>
+          <w:rFonts w:eastAsia="Times New Roman"/>
+        </w:rPr>
+      </w:pPr>
+    </w:p>
+    <w:p>
+      <w:pPr>
+        <w:divId w:val="1659846320"/>
+        <w:rPr>
+          <w:rFonts w:eastAsia="Times New Roman"/>
+        </w:rPr>
+      </w:pPr>
+    </w:p>
+    <w:p>
+      <w:pPr>
+        <w:divId w:val="1659846320"/>
+        <w:rPr>
+          <w:rFonts w:eastAsia="Times New Roman"/>
+        </w:rPr>
+      </w:pPr>
+      <w:r>
+        <w:rPr>
+          <w:rFonts w:eastAsia="Times New Roman"/>
+        </w:rPr>
+        <w:t>Blah</w:t>
+      </w:r>
+    </w:p>
+    <w:p>
+      <w:pPr>
+        <w:divId w:val="1659846320"/>
+        <w:rPr>
+          <w:rFonts w:eastAsia="Times New Roman"/>
+        </w:rPr>
+      </w:pPr>
+    </w:p>
+    <w:p>
+      <w:pPr>
+        <w:pStyle w:val="Heading2"/>
+        <w:divId w:val="1659846320"/>
+        <w:rPr>
+          <w:rFonts w:eastAsia="Times New Roman"/>
+        </w:rPr>
+      </w:pPr>
+      <w:r>
+        <w:rPr>
+          <w:rFonts w:eastAsia="Times New Roman"/>
+        </w:rPr>
+        <w:t>Part B. Data Storage</w:t>
+      </w:r>
+    </w:p>
+    <w:p>
+      <w:pPr>
+        <w:divId w:val="1659846320"/>
+        <w:rPr>
+          <w:rFonts w:eastAsia="Times New Roman"/>
+        </w:rPr>
+      </w:pPr>
+    </w:p>
+    <w:p>
+      <w:pPr>
+        <w:divId w:val="1659846320"/>
+        <w:rPr>
+          <w:rFonts w:eastAsia="Times New Roman"/>
+        </w:rPr>
+      </w:pPr>
+      <w:r>
+        <w:rPr>
+          <w:rFonts w:eastAsia="Times New Roman"/>
+        </w:rPr>
+        <w:t>Blah</w:t>
+      </w:r>
+    </w:p>
+    <w:p>
+      <w:pPr>
+        <w:divId w:val="1659846320"/>
+        <w:rPr>
+          <w:rFonts w:eastAsia="Times New Roman"/>
+        </w:rPr>
+      </w:pPr>
+    </w:p>
+    <w:p>
+      <w:pPr>
+        <w:divId w:val="1659846320"/>
+        <w:rPr>
+          <w:rFonts w:eastAsia="Times New Roman"/>
+        </w:rPr>
+      </w:pPr>
+    </w:p>
+    <w:p>
+      <w:pPr>
+        <w:pStyle w:val="Heading1"/>
+        <w:divId w:val="1659846320"/>
+        <w:rPr>
+          <w:rFonts w:eastAsia="Times New Roman"/>
+        </w:rPr>
+      </w:pPr>
+      <w:r>
+        <w:rPr>
+          <w:rFonts w:eastAsia="Times New Roman"/>
+        </w:rPr>
+        <w:t>2</w:t>
+      </w:r>
+      <w:r>
+        <w:rPr>
+          <w:rFonts w:eastAsia="Times New Roman"/>
+        </w:rPr>
+        <w:t xml:space="preserve">. </w:t>
+      </w:r>
+      <w:r>
+        <w:rPr>
+          <w:rFonts w:eastAsia="Times New Roman"/>
+        </w:rPr>
+        <w:t>Stock Performance</w:t>
+      </w:r>
+    </w:p>
+    <w:p>
+      <w:pPr>
+        <w:divId w:val="1659846320"/>
+        <w:rPr>
+          <w:rFonts w:eastAsia="Times New Roman"/>
+        </w:rPr>
+      </w:pPr>
+    </w:p>
+    <w:p>
+      <w:pPr>
+        <w:divId w:val="1659846320"/>
+        <w:rPr>
+          <w:rFonts w:eastAsia="Times New Roman"/>
+        </w:rPr>
+      </w:pPr>
+    </w:p>
+    <w:p>
+      <w:pPr>
+        <w:divId w:val="1659846320"/>
+        <w:rPr>
+          <w:rFonts w:eastAsia="Times New Roman"/>
+        </w:rPr>
+      </w:pPr>
+    </w:p>
+    <w:p>
+      <w:pPr>
+        <w:pStyle w:val="ListParagraph"/>
+        <w:numPr>
+          <w:ilvl w:val="0"/>
+          <w:numId w:val="1"/>
+        </w:numPr>
+        <w:divId w:val="1659846320"/>
+        <w:rPr>
+          <w:rFonts w:eastAsia="Times New Roman"/>
+        </w:rPr>
+      </w:pPr>
+      <w:r>
+        <w:rPr>
+          <w:rFonts w:eastAsia="Times New Roman"/>
+        </w:rPr>
+        <w:t>Chose to read in the numeric data and apply the stock names using factors – allows more flexibility if stocks are added/removed.</w:t>
+      </w:r>
+    </w:p>
+    <w:p>
+      <w:pPr>
+        <w:pStyle w:val="ListParagraph"/>
+        <w:numPr>
+          <w:ilvl w:val="0"/>
+          <w:numId w:val="1"/>
+        </w:numPr>
+        <w:divId w:val="1659846320"/>
+        <w:rPr>
+          <w:rFonts w:eastAsia="Times New Roman"/>
+        </w:rPr>
       </w:pPr>
       <w:bookmarkStart w:id="0" w:name="_GoBack"/>
       <w:bookmarkEnd w:id="0"/>
+      <w:r>
+        <w:rPr>
+          <w:rFonts w:eastAsia="Times New Roman"/>
+        </w:rPr>
+        <w:t xml:space="preserve"> </w:t>
+      </w:r>
+    </w:p>
+    <w:p>
+      <w:pPr>
+        <w:divId w:val="1659846320"/>
+        <w:rPr>
+          <w:rFonts w:eastAsia="Times New Roman"/>
+        </w:rPr>
+      </w:pPr>
+    </w:p>
+    <w:p>
+      <w:pPr>
+        <w:divId w:val="1659846320"/>
+        <w:rPr>
+          <w:rFonts w:eastAsia="Times New Roman"/>
+        </w:rPr>
+      </w:pPr>
+    </w:p>
+    <w:p>
+      <w:pPr>
+        <w:divId w:val="1659846320"/>
+        <w:rPr>
+          <w:rFonts w:eastAsia="Times New Roman"/>
+        </w:rPr>
+      </w:pPr>
+    </w:p>
+    <w:p>
+      <w:pPr>
+        <w:divId w:val="1659846320"/>
+        <w:rPr>
+          <w:rFonts w:eastAsia="Times New Roman"/>
+        </w:rPr>
+      </w:pPr>
+    </w:p>
+    <w:p>
+      <w:pPr>
+        <w:divId w:val="1659846320"/>
+        <w:rPr>
+          <w:rFonts w:eastAsia="Times New Roman"/>
+        </w:rPr>
+      </w:pPr>
     </w:p>
     <w:p>
       <w:pPr>
@@ -181,258 +471,8 @@
         <w:rPr>
           <w:rFonts w:eastAsia="Times New Roman"/>
         </w:rPr>
-        <w:t>1</w:t>
-      </w:r>
-      <w:r>
-        <w:rPr>
-          <w:rFonts w:eastAsia="Times New Roman"/>
-        </w:rPr>
-        <w:t xml:space="preserve">. </w:t>
-      </w:r>
-      <w:r>
-        <w:rPr>
-          <w:rFonts w:eastAsia="Times New Roman"/>
-        </w:rPr>
-        <w:t>Tax Underpayment</w:t>
-      </w:r>
-      <w:r>
-        <w:rPr>
-          <w:rFonts w:eastAsia="Times New Roman"/>
-        </w:rPr>
-        <w:t xml:space="preserve"> </w:t>
-      </w:r>
-    </w:p>
-    <w:p>
-      <w:pPr>
-        <w:divId w:val="1659846320"/>
-        <w:rPr>
-          <w:rFonts w:eastAsia="Times New Roman"/>
-        </w:rPr>
-      </w:pPr>
-    </w:p>
-    <w:p>
-      <w:pPr>
-        <w:divId w:val="1659846320"/>
-        <w:rPr>
-          <w:rFonts w:eastAsia="Times New Roman"/>
-        </w:rPr>
-      </w:pPr>
-    </w:p>
-    <w:p>
-      <w:pPr>
-        <w:divId w:val="1659846320"/>
-        <w:rPr>
-          <w:rFonts w:eastAsia="Times New Roman"/>
-        </w:rPr>
-      </w:pPr>
-      <w:r>
-        <w:rPr>
-          <w:rFonts w:eastAsia="Times New Roman"/>
-        </w:rPr>
-        <w:t>Blah</w:t>
-      </w:r>
-    </w:p>
-    <w:p>
-      <w:pPr>
-        <w:divId w:val="1659846320"/>
-        <w:rPr>
-          <w:rFonts w:eastAsia="Times New Roman"/>
-        </w:rPr>
-      </w:pPr>
-    </w:p>
-    <w:p>
-      <w:pPr>
-        <w:pStyle w:val="Heading2"/>
-        <w:divId w:val="1659846320"/>
-        <w:rPr>
-          <w:rFonts w:eastAsia="Times New Roman"/>
-        </w:rPr>
-      </w:pPr>
-      <w:r>
-        <w:rPr>
-          <w:rFonts w:eastAsia="Times New Roman"/>
-        </w:rPr>
-        <w:t>Part A. Suitable Analyses</w:t>
-      </w:r>
-    </w:p>
-    <w:p>
-      <w:pPr>
-        <w:divId w:val="1659846320"/>
-        <w:rPr>
-          <w:rFonts w:eastAsia="Times New Roman"/>
-        </w:rPr>
-      </w:pPr>
-    </w:p>
-    <w:p>
-      <w:pPr>
-        <w:divId w:val="1659846320"/>
-        <w:rPr>
-          <w:rFonts w:eastAsia="Times New Roman"/>
-        </w:rPr>
-      </w:pPr>
-    </w:p>
-    <w:p>
-      <w:pPr>
-        <w:divId w:val="1659846320"/>
-        <w:rPr>
-          <w:rFonts w:eastAsia="Times New Roman"/>
-        </w:rPr>
-      </w:pPr>
-      <w:r>
-        <w:rPr>
-          <w:rFonts w:eastAsia="Times New Roman"/>
-        </w:rPr>
-        <w:t>Blah</w:t>
-      </w:r>
-    </w:p>
-    <w:p>
-      <w:pPr>
-        <w:divId w:val="1659846320"/>
-        <w:rPr>
-          <w:rFonts w:eastAsia="Times New Roman"/>
-        </w:rPr>
-      </w:pPr>
-    </w:p>
-    <w:p>
-      <w:pPr>
-        <w:pStyle w:val="Heading2"/>
-        <w:divId w:val="1659846320"/>
-        <w:rPr>
-          <w:rFonts w:eastAsia="Times New Roman"/>
-        </w:rPr>
-      </w:pPr>
-      <w:r>
-        <w:rPr>
-          <w:rFonts w:eastAsia="Times New Roman"/>
-        </w:rPr>
-        <w:t>Part B. Data Storage</w:t>
-      </w:r>
-    </w:p>
-    <w:p>
-      <w:pPr>
-        <w:divId w:val="1659846320"/>
-        <w:rPr>
-          <w:rFonts w:eastAsia="Times New Roman"/>
-        </w:rPr>
-      </w:pPr>
-    </w:p>
-    <w:p>
-      <w:pPr>
-        <w:divId w:val="1659846320"/>
-        <w:rPr>
-          <w:rFonts w:eastAsia="Times New Roman"/>
-        </w:rPr>
-      </w:pPr>
-      <w:r>
-        <w:rPr>
-          <w:rFonts w:eastAsia="Times New Roman"/>
-        </w:rPr>
-        <w:t>Blah</w:t>
-      </w:r>
-    </w:p>
-    <w:p>
-      <w:pPr>
-        <w:divId w:val="1659846320"/>
-        <w:rPr>
-          <w:rFonts w:eastAsia="Times New Roman"/>
-        </w:rPr>
-      </w:pPr>
-    </w:p>
-    <w:p>
-      <w:pPr>
-        <w:divId w:val="1659846320"/>
-        <w:rPr>
-          <w:rFonts w:eastAsia="Times New Roman"/>
-        </w:rPr>
-      </w:pPr>
-    </w:p>
-    <w:p>
-      <w:pPr>
-        <w:pStyle w:val="Heading1"/>
-        <w:divId w:val="1659846320"/>
-        <w:rPr>
-          <w:rFonts w:eastAsia="Times New Roman"/>
-        </w:rPr>
-      </w:pPr>
-      <w:r>
-        <w:rPr>
-          <w:rFonts w:eastAsia="Times New Roman"/>
-        </w:rPr>
-        <w:t>2</w:t>
-      </w:r>
-      <w:r>
-        <w:rPr>
-          <w:rFonts w:eastAsia="Times New Roman"/>
-        </w:rPr>
-        <w:t xml:space="preserve">. </w:t>
-      </w:r>
-      <w:r>
-        <w:rPr>
-          <w:rFonts w:eastAsia="Times New Roman"/>
-        </w:rPr>
-        <w:t>Stock Performance</w:t>
-      </w:r>
-    </w:p>
-    <w:p>
-      <w:pPr>
-        <w:divId w:val="1659846320"/>
-        <w:rPr>
-          <w:rFonts w:eastAsia="Times New Roman"/>
-        </w:rPr>
-      </w:pPr>
-    </w:p>
-    <w:p>
-      <w:pPr>
-        <w:divId w:val="1659846320"/>
-        <w:rPr>
-          <w:rFonts w:eastAsia="Times New Roman"/>
-        </w:rPr>
-      </w:pPr>
-      <w:r>
-        <w:rPr>
-          <w:rFonts w:eastAsia="Times New Roman"/>
-        </w:rPr>
-        <w:t>Blah</w:t>
-      </w:r>
-    </w:p>
-    <w:p>
-      <w:pPr>
-        <w:divId w:val="1659846320"/>
-        <w:rPr>
-          <w:rFonts w:eastAsia="Times New Roman"/>
-        </w:rPr>
-      </w:pPr>
-    </w:p>
-    <w:p>
-      <w:pPr>
-        <w:divId w:val="1659846320"/>
-        <w:rPr>
-          <w:rFonts w:eastAsia="Times New Roman"/>
-        </w:rPr>
-      </w:pPr>
-    </w:p>
-    <w:p>
-      <w:pPr>
-        <w:pStyle w:val="Heading1"/>
-        <w:divId w:val="1659846320"/>
-        <w:rPr>
-          <w:rFonts w:eastAsia="Times New Roman"/>
-        </w:rPr>
-      </w:pPr>
-      <w:r>
-        <w:rPr>
-          <w:rFonts w:eastAsia="Times New Roman"/>
-        </w:rPr>
-        <w:t xml:space="preserve">3. R and </w:t>
-      </w:r>
-      <w:proofErr w:type="spellStart"/>
-      <w:r>
-        <w:rPr>
-          <w:rFonts w:eastAsia="Times New Roman"/>
-        </w:rPr>
-        <w:t>Hadoop</w:t>
-      </w:r>
-      <w:proofErr w:type="spellEnd"/>
+        <w:t>3. R and Hadoop</w:t>
+      </w:r>
     </w:p>
     <w:p>
       <w:pPr>
@@ -546,6 +586,127 @@
     </w:sectPr>
   </w:body>
 </w:document>
+</file>
+
+<file path=word/numbering.xml><?xml version="1.0" encoding="utf-8"?>
+<w:numbering xmlns:wpc="http://schemas.microsoft.com/office/word/2010/wordprocessingCanvas" xmlns:mc="http://schemas.openxmlformats.org/markup-compatibility/2006" xmlns:o="urn:schemas-microsoft-com:office:office" xmlns:r="http://schemas.openxmlformats.org/officeDocument/2006/relationships" xmlns:m="http://schemas.openxmlformats.org/officeDocument/2006/math" xmlns:v="urn:schemas-microsoft-com:vml" xmlns:wp14="http://schemas.microsoft.com/office/word/2010/wordprocessingDrawing" xmlns:wp="http://schemas.openxmlformats.org/drawingml/2006/wordprocessingDrawing" xmlns:w10="urn:schemas-microsoft-com:office:word" xmlns:w="http://schemas.openxmlformats.org/wordprocessingml/2006/main" xmlns:w14="http://schemas.microsoft.com/office/word/2010/wordml" xmlns:wpg="http://schemas.microsoft.com/office/word/2010/wordprocessingGroup" xmlns:wpi="http://schemas.microsoft.com/office/word/2010/wordprocessingInk" xmlns:wne="http://schemas.microsoft.com/office/word/2006/wordml" xmlns:wps="http://schemas.microsoft.com/office/word/2010/wordprocessingShape" mc:Ignorable="w14 wp14">
+  <w:abstractNum w:abstractNumId="0">
+    <w:nsid w:val="1D493C42"/>
+    <w:multiLevelType w:val="hybridMultilevel"/>
+    <w:tmpl w:val="EDF8C7A6"/>
+    <w:lvl w:ilvl="0" w:tplc="18090001">
+      <w:start w:val="1"/>
+      <w:numFmt w:val="bullet"/>
+      <w:lvlText w:val=""/>
+      <w:lvlJc w:val="left"/>
+      <w:pPr>
+        <w:ind w:left="720" w:hanging="360"/>
+      </w:pPr>
+      <w:rPr>
+        <w:rFonts w:ascii="Symbol" w:hAnsi="Symbol" w:hint="default"/>
+      </w:rPr>
+    </w:lvl>
+    <w:lvl w:ilvl="1" w:tplc="18090003" w:tentative="1">
+      <w:start w:val="1"/>
+      <w:numFmt w:val="bullet"/>
+      <w:lvlText w:val="o"/>
+      <w:lvlJc w:val="left"/>
+      <w:pPr>
+        <w:ind w:left="1440" w:hanging="360"/>
+      </w:pPr>
+      <w:rPr>
+        <w:rFonts w:ascii="Courier New" w:hAnsi="Courier New" w:cs="Courier New" w:hint="default"/>
+      </w:rPr>
+    </w:lvl>
+    <w:lvl w:ilvl="2" w:tplc="18090005" w:tentative="1">
+      <w:start w:val="1"/>
+      <w:numFmt w:val="bullet"/>
+      <w:lvlText w:val=""/>
+      <w:lvlJc w:val="left"/>
+      <w:pPr>
+        <w:ind w:left="2160" w:hanging="360"/>
+      </w:pPr>
+      <w:rPr>
+        <w:rFonts w:ascii="Wingdings" w:hAnsi="Wingdings" w:hint="default"/>
+      </w:rPr>
+    </w:lvl>
+    <w:lvl w:ilvl="3" w:tplc="18090001" w:tentative="1">
+      <w:start w:val="1"/>
+      <w:numFmt w:val="bullet"/>
+      <w:lvlText w:val=""/>
+      <w:lvlJc w:val="left"/>
+      <w:pPr>
+        <w:ind w:left="2880" w:hanging="360"/>
+      </w:pPr>
+      <w:rPr>
+        <w:rFonts w:ascii="Symbol" w:hAnsi="Symbol" w:hint="default"/>
+      </w:rPr>
+    </w:lvl>
+    <w:lvl w:ilvl="4" w:tplc="18090003" w:tentative="1">
+      <w:start w:val="1"/>
+      <w:numFmt w:val="bullet"/>
+      <w:lvlText w:val="o"/>
+      <w:lvlJc w:val="left"/>
+      <w:pPr>
+        <w:ind w:left="3600" w:hanging="360"/>
+      </w:pPr>
+      <w:rPr>
+        <w:rFonts w:ascii="Courier New" w:hAnsi="Courier New" w:cs="Courier New" w:hint="default"/>
+      </w:rPr>
+    </w:lvl>
+    <w:lvl w:ilvl="5" w:tplc="18090005" w:tentative="1">
+      <w:start w:val="1"/>
+      <w:numFmt w:val="bullet"/>
+      <w:lvlText w:val=""/>
+      <w:lvlJc w:val="left"/>
+      <w:pPr>
+        <w:ind w:left="4320" w:hanging="360"/>
+      </w:pPr>
+      <w:rPr>
+        <w:rFonts w:ascii="Wingdings" w:hAnsi="Wingdings" w:hint="default"/>
+      </w:rPr>
+    </w:lvl>
+    <w:lvl w:ilvl="6" w:tplc="18090001" w:tentative="1">
+      <w:start w:val="1"/>
+      <w:numFmt w:val="bullet"/>
+      <w:lvlText w:val=""/>
+      <w:lvlJc w:val="left"/>
+      <w:pPr>
+        <w:ind w:left="5040" w:hanging="360"/>
+      </w:pPr>
+      <w:rPr>
+        <w:rFonts w:ascii="Symbol" w:hAnsi="Symbol" w:hint="default"/>
+      </w:rPr>
+    </w:lvl>
+    <w:lvl w:ilvl="7" w:tplc="18090003" w:tentative="1">
+      <w:start w:val="1"/>
+      <w:numFmt w:val="bullet"/>
+      <w:lvlText w:val="o"/>
+      <w:lvlJc w:val="left"/>
+      <w:pPr>
+        <w:ind w:left="5760" w:hanging="360"/>
+      </w:pPr>
+      <w:rPr>
+        <w:rFonts w:ascii="Courier New" w:hAnsi="Courier New" w:cs="Courier New" w:hint="default"/>
+      </w:rPr>
+    </w:lvl>
+    <w:lvl w:ilvl="8" w:tplc="18090005" w:tentative="1">
+      <w:start w:val="1"/>
+      <w:numFmt w:val="bullet"/>
+      <w:lvlText w:val=""/>
+      <w:lvlJc w:val="left"/>
+      <w:pPr>
+        <w:ind w:left="6480" w:hanging="360"/>
+      </w:pPr>
+      <w:rPr>
+        <w:rFonts w:ascii="Wingdings" w:hAnsi="Wingdings" w:hint="default"/>
+      </w:rPr>
+    </w:lvl>
+  </w:abstractNum>
+  <w:num w:numId="1">
+    <w:abstractNumId w:val="0"/>
+  </w:num>
+</w:numbering>
 </file>
 
 <file path=word/styles.xml><?xml version="1.0" encoding="utf-8"?>
@@ -865,6 +1026,17 @@
       <w:sz w:val="28"/>
       <w:szCs w:val="28"/>
     </w:rPr>
+  </w:style>
+  <w:style w:type="paragraph" w:styleId="ListParagraph">
+    <w:name w:val="List Paragraph"/>
+    <w:basedOn w:val="Normal"/>
+    <w:uiPriority w:val="34"/>
+    <w:qFormat/>
+    <w:rsid w:val="00DC4E6A"/>
+    <w:pPr>
+      <w:ind w:left="720"/>
+      <w:contextualSpacing/>
+    </w:pPr>
   </w:style>
 </w:styles>
 </file>
@@ -1186,6 +1358,17 @@
       <w:sz w:val="28"/>
       <w:szCs w:val="28"/>
     </w:rPr>
+  </w:style>
+  <w:style w:type="paragraph" w:styleId="ListParagraph">
+    <w:name w:val="List Paragraph"/>
+    <w:basedOn w:val="Normal"/>
+    <w:uiPriority w:val="34"/>
+    <w:qFormat/>
+    <w:rsid w:val="00DC4E6A"/>
+    <w:pPr>
+      <w:ind w:left="720"/>
+      <w:contextualSpacing/>
+    </w:pPr>
   </w:style>
 </w:styles>
 </file>

</xml_diff>

<commit_message>
Created code for DB calls and parallelisation - not working yet
</commit_message>
<xml_diff>
--- a/D10126532_ProgrammingForBigDataAssignment3.docx
+++ b/D10126532_ProgrammingForBigDataAssignment3.docx
@@ -138,23 +138,7 @@
           <w:b/>
           <w:color w:val="FF0000"/>
         </w:rPr>
-        <w:t xml:space="preserve">NOTE: Must be </w:t>
-      </w:r>
-      <w:proofErr w:type="gramStart"/>
-      <w:r>
-        <w:rPr>
-          <w:b/>
-          <w:color w:val="FF0000"/>
-        </w:rPr>
-        <w:t>exported/saved</w:t>
-      </w:r>
-      <w:proofErr w:type="gramEnd"/>
-      <w:r>
-        <w:rPr>
-          <w:b/>
-          <w:color w:val="FF0000"/>
-        </w:rPr>
-        <w:t xml:space="preserve"> to a PDF before submission!!!</w:t>
+        <w:t>NOTE: Must be exported/saved to a PDF before submission!!!</w:t>
       </w:r>
     </w:p>
     <w:p>
@@ -227,8 +211,437 @@
         <w:rPr>
           <w:rFonts w:eastAsia="Times New Roman"/>
         </w:rPr>
-        <w:t>Blah</w:t>
-      </w:r>
+        <w:t xml:space="preserve">Imagine you are an analyst with the Revenue Commissioners. Part of your job is identifying characteristics of people who are likely to have underpaid tax. </w:t>
+      </w:r>
+    </w:p>
+    <w:p>
+      <w:pPr>
+        <w:divId w:val="1659846320"/>
+        <w:rPr>
+          <w:rFonts w:eastAsia="Times New Roman"/>
+        </w:rPr>
+      </w:pPr>
+    </w:p>
+    <w:p>
+      <w:pPr>
+        <w:divId w:val="1659846320"/>
+        <w:rPr>
+          <w:rFonts w:eastAsia="Times New Roman"/>
+        </w:rPr>
+      </w:pPr>
+      <w:r>
+        <w:rPr>
+          <w:rFonts w:eastAsia="Times New Roman"/>
+        </w:rPr>
+        <w:t xml:space="preserve">Imagine you </w:t>
+      </w:r>
+      <w:r>
+        <w:rPr>
+          <w:rFonts w:eastAsia="Times New Roman"/>
+        </w:rPr>
+        <w:t>have been asked to design a solution to automate the process in R and generate regular</w:t>
+      </w:r>
+      <w:r>
+        <w:rPr>
+          <w:rFonts w:eastAsia="Times New Roman"/>
+        </w:rPr>
+        <w:t xml:space="preserve"> </w:t>
+      </w:r>
+      <w:r>
+        <w:rPr>
+          <w:rFonts w:eastAsia="Times New Roman"/>
+        </w:rPr>
+        <w:t>reports.</w:t>
+      </w:r>
+    </w:p>
+    <w:p>
+      <w:pPr>
+        <w:divId w:val="1659846320"/>
+        <w:rPr>
+          <w:rFonts w:eastAsia="Times New Roman"/>
+        </w:rPr>
+      </w:pPr>
+      <w:r>
+        <w:rPr>
+          <w:rFonts w:eastAsia="Times New Roman"/>
+        </w:rPr>
+        <w:t>You can assume that</w:t>
+      </w:r>
+      <w:r>
+        <w:rPr>
+          <w:rFonts w:eastAsia="Times New Roman"/>
+        </w:rPr>
+        <w:t xml:space="preserve"> </w:t>
+      </w:r>
+    </w:p>
+    <w:p>
+      <w:pPr>
+        <w:pStyle w:val="ListParagraph"/>
+        <w:numPr>
+          <w:ilvl w:val="0"/>
+          <w:numId w:val="3"/>
+        </w:numPr>
+        <w:divId w:val="1659846320"/>
+        <w:rPr>
+          <w:rFonts w:eastAsia="Times New Roman"/>
+        </w:rPr>
+      </w:pPr>
+      <w:r>
+        <w:rPr>
+          <w:rFonts w:eastAsia="Times New Roman"/>
+        </w:rPr>
+        <w:t>Revenue has a record of everyone's tax information, such as historical tax payments, income, what income tax band they are in, whether they have paid their</w:t>
+      </w:r>
+      <w:r>
+        <w:rPr>
+          <w:rFonts w:eastAsia="Times New Roman"/>
+        </w:rPr>
+        <w:t xml:space="preserve"> </w:t>
+      </w:r>
+      <w:r>
+        <w:rPr>
+          <w:rFonts w:eastAsia="Times New Roman"/>
+        </w:rPr>
+        <w:t>property tax, whether they have underpaid tax before, etc.</w:t>
+      </w:r>
+    </w:p>
+    <w:p>
+      <w:pPr>
+        <w:pStyle w:val="ListParagraph"/>
+        <w:numPr>
+          <w:ilvl w:val="0"/>
+          <w:numId w:val="3"/>
+        </w:numPr>
+        <w:divId w:val="1659846320"/>
+        <w:rPr>
+          <w:rFonts w:eastAsia="Times New Roman"/>
+        </w:rPr>
+      </w:pPr>
+      <w:r>
+        <w:rPr>
+          <w:rFonts w:eastAsia="Times New Roman"/>
+        </w:rPr>
+        <w:t>Revenue has detailed personal information about each taxpayer, such as age, full</w:t>
+      </w:r>
+      <w:r>
+        <w:rPr>
+          <w:rFonts w:eastAsia="Times New Roman"/>
+        </w:rPr>
+        <w:t xml:space="preserve"> </w:t>
+      </w:r>
+      <w:r>
+        <w:rPr>
+          <w:rFonts w:eastAsia="Times New Roman"/>
+        </w:rPr>
+        <w:t>address, family status, employment status, profession and so on.</w:t>
+      </w:r>
+    </w:p>
+    <w:p>
+      <w:pPr>
+        <w:pStyle w:val="ListParagraph"/>
+        <w:numPr>
+          <w:ilvl w:val="0"/>
+          <w:numId w:val="3"/>
+        </w:numPr>
+        <w:divId w:val="1659846320"/>
+        <w:rPr>
+          <w:rFonts w:eastAsia="Times New Roman"/>
+        </w:rPr>
+      </w:pPr>
+      <w:r>
+        <w:rPr>
+          <w:rFonts w:eastAsia="Times New Roman"/>
+        </w:rPr>
+        <w:t>Revenue maintains all of its data in one giant multi-gigabyte database table with</w:t>
+      </w:r>
+      <w:r>
+        <w:rPr>
+          <w:rFonts w:eastAsia="Times New Roman"/>
+        </w:rPr>
+        <w:t xml:space="preserve"> </w:t>
+      </w:r>
+      <w:r>
+        <w:rPr>
+          <w:rFonts w:eastAsia="Times New Roman"/>
+        </w:rPr>
+        <w:t>one row per taxpayer.</w:t>
+      </w:r>
+    </w:p>
+    <w:p>
+      <w:pPr>
+        <w:divId w:val="1659846320"/>
+        <w:rPr>
+          <w:rFonts w:eastAsia="Times New Roman"/>
+        </w:rPr>
+      </w:pPr>
+    </w:p>
+    <w:p>
+      <w:pPr>
+        <w:divId w:val="1659846320"/>
+        <w:rPr>
+          <w:rFonts w:eastAsia="Times New Roman"/>
+        </w:rPr>
+      </w:pPr>
+      <w:r>
+        <w:rPr>
+          <w:rFonts w:eastAsia="Times New Roman"/>
+        </w:rPr>
+        <w:t>Note: This exercise is about the data analytics p</w:t>
+      </w:r>
+      <w:r>
+        <w:rPr>
+          <w:rFonts w:eastAsia="Times New Roman"/>
+        </w:rPr>
+        <w:t xml:space="preserve">rocess with R, but you do *not* </w:t>
+      </w:r>
+      <w:r>
+        <w:rPr>
+          <w:rFonts w:eastAsia="Times New Roman"/>
+        </w:rPr>
+        <w:t>need to write any R code in your answers.</w:t>
+      </w:r>
+    </w:p>
+    <w:p>
+      <w:pPr>
+        <w:divId w:val="1659846320"/>
+        <w:rPr>
+          <w:rFonts w:eastAsia="Times New Roman"/>
+        </w:rPr>
+      </w:pPr>
+    </w:p>
+    <w:p>
+      <w:pPr>
+        <w:divId w:val="1659846320"/>
+        <w:rPr>
+          <w:rFonts w:eastAsia="Times New Roman"/>
+        </w:rPr>
+      </w:pPr>
+    </w:p>
+    <w:p>
+      <w:pPr>
+        <w:divId w:val="1659846320"/>
+        <w:rPr>
+          <w:rFonts w:eastAsia="Times New Roman"/>
+        </w:rPr>
+      </w:pPr>
+      <w:r>
+        <w:rPr>
+          <w:rFonts w:eastAsia="Times New Roman"/>
+        </w:rPr>
+        <w:t>Proposed Fields</w:t>
+      </w:r>
+    </w:p>
+    <w:tbl>
+      <w:tblPr>
+        <w:tblStyle w:val="TableGrid"/>
+        <w:tblW w:w="0" w:type="auto"/>
+        <w:tblLook w:val="04A0" w:firstRow="1" w:lastRow="0" w:firstColumn="1" w:lastColumn="0" w:noHBand="0" w:noVBand="1"/>
+      </w:tblPr>
+      <w:tblGrid>
+        <w:gridCol w:w="4503"/>
+        <w:gridCol w:w="4739"/>
+      </w:tblGrid>
+      <w:tr>
+        <w:trPr>
+          <w:divId w:val="1659846320"/>
+        </w:trPr>
+        <w:tc>
+          <w:tcPr>
+            <w:tcW w:w="4503" w:type="dxa"/>
+          </w:tcPr>
+          <w:p>
+            <w:pPr>
+              <w:rPr>
+                <w:rFonts w:eastAsia="Times New Roman"/>
+              </w:rPr>
+            </w:pPr>
+            <w:r>
+              <w:rPr>
+                <w:rFonts w:eastAsia="Times New Roman"/>
+              </w:rPr>
+              <w:t>Name</w:t>
+            </w:r>
+          </w:p>
+        </w:tc>
+        <w:tc>
+          <w:tcPr>
+            <w:tcW w:w="4739" w:type="dxa"/>
+          </w:tcPr>
+          <w:p>
+            <w:pPr>
+              <w:rPr>
+                <w:rFonts w:eastAsia="Times New Roman"/>
+              </w:rPr>
+            </w:pPr>
+            <w:r>
+              <w:rPr>
+                <w:rFonts w:eastAsia="Times New Roman"/>
+              </w:rPr>
+              <w:t>Description</w:t>
+            </w:r>
+          </w:p>
+        </w:tc>
+      </w:tr>
+      <w:tr>
+        <w:trPr>
+          <w:divId w:val="1659846320"/>
+        </w:trPr>
+        <w:tc>
+          <w:tcPr>
+            <w:tcW w:w="4503" w:type="dxa"/>
+          </w:tcPr>
+          <w:p>
+            <w:pPr>
+              <w:pStyle w:val="ListParagraph"/>
+              <w:numPr>
+                <w:ilvl w:val="0"/>
+                <w:numId w:val="3"/>
+              </w:numPr>
+              <w:rPr>
+                <w:rFonts w:eastAsia="Times New Roman"/>
+              </w:rPr>
+            </w:pPr>
+            <w:r>
+              <w:rPr>
+                <w:rFonts w:eastAsia="Times New Roman"/>
+              </w:rPr>
+              <w:t>name_first</w:t>
+            </w:r>
+          </w:p>
+          <w:p>
+            <w:pPr>
+              <w:pStyle w:val="ListParagraph"/>
+              <w:numPr>
+                <w:ilvl w:val="0"/>
+                <w:numId w:val="3"/>
+              </w:numPr>
+              <w:rPr>
+                <w:rFonts w:eastAsia="Times New Roman"/>
+              </w:rPr>
+            </w:pPr>
+            <w:r>
+              <w:rPr>
+                <w:rFonts w:eastAsia="Times New Roman"/>
+              </w:rPr>
+              <w:t>name_last</w:t>
+            </w:r>
+          </w:p>
+          <w:p>
+            <w:pPr>
+              <w:pStyle w:val="ListParagraph"/>
+              <w:numPr>
+                <w:ilvl w:val="0"/>
+                <w:numId w:val="3"/>
+              </w:numPr>
+              <w:rPr>
+                <w:rFonts w:eastAsia="Times New Roman"/>
+              </w:rPr>
+            </w:pPr>
+            <w:r>
+              <w:rPr>
+                <w:rFonts w:eastAsia="Times New Roman"/>
+              </w:rPr>
+              <w:t>dob</w:t>
+            </w:r>
+          </w:p>
+          <w:p>
+            <w:pPr>
+              <w:pStyle w:val="ListParagraph"/>
+              <w:numPr>
+                <w:ilvl w:val="0"/>
+                <w:numId w:val="3"/>
+              </w:numPr>
+              <w:rPr>
+                <w:rFonts w:eastAsia="Times New Roman"/>
+              </w:rPr>
+            </w:pPr>
+            <w:bookmarkStart w:id="0" w:name="_GoBack"/>
+            <w:bookmarkEnd w:id="0"/>
+          </w:p>
+          <w:p>
+            <w:pPr>
+              <w:pStyle w:val="ListParagraph"/>
+              <w:numPr>
+                <w:ilvl w:val="0"/>
+                <w:numId w:val="3"/>
+              </w:numPr>
+              <w:rPr>
+                <w:rFonts w:eastAsia="Times New Roman"/>
+              </w:rPr>
+            </w:pPr>
+            <w:r>
+              <w:rPr>
+                <w:rFonts w:eastAsia="Times New Roman"/>
+              </w:rPr>
+              <w:t xml:space="preserve">Revenue has a record of everyone's tax information, such as historical tax payments, income, what income tax band they are in, whether they </w:t>
+            </w:r>
+            <w:r>
+              <w:rPr>
+                <w:rFonts w:eastAsia="Times New Roman"/>
+              </w:rPr>
+              <w:lastRenderedPageBreak/>
+              <w:t>have paid their</w:t>
+            </w:r>
+            <w:r>
+              <w:rPr>
+                <w:rFonts w:eastAsia="Times New Roman"/>
+              </w:rPr>
+              <w:t xml:space="preserve"> </w:t>
+            </w:r>
+            <w:r>
+              <w:rPr>
+                <w:rFonts w:eastAsia="Times New Roman"/>
+              </w:rPr>
+              <w:t>property tax, whether they have underpaid tax before, etc.</w:t>
+            </w:r>
+          </w:p>
+          <w:p>
+            <w:pPr>
+              <w:pStyle w:val="ListParagraph"/>
+              <w:numPr>
+                <w:ilvl w:val="0"/>
+                <w:numId w:val="3"/>
+              </w:numPr>
+              <w:rPr>
+                <w:rFonts w:eastAsia="Times New Roman"/>
+              </w:rPr>
+            </w:pPr>
+            <w:r>
+              <w:rPr>
+                <w:rFonts w:eastAsia="Times New Roman"/>
+              </w:rPr>
+              <w:t>Revenue has detailed personal information about each taxpayer, such as age, full address, family status, employment status, profession and so on.</w:t>
+            </w:r>
+          </w:p>
+          <w:p>
+            <w:pPr>
+              <w:rPr>
+                <w:rFonts w:eastAsia="Times New Roman"/>
+              </w:rPr>
+            </w:pPr>
+          </w:p>
+        </w:tc>
+        <w:tc>
+          <w:tcPr>
+            <w:tcW w:w="4739" w:type="dxa"/>
+          </w:tcPr>
+          <w:p>
+            <w:pPr>
+              <w:rPr>
+                <w:rFonts w:eastAsia="Times New Roman"/>
+              </w:rPr>
+            </w:pPr>
+          </w:p>
+        </w:tc>
+      </w:tr>
+    </w:tbl>
+    <w:p>
+      <w:pPr>
+        <w:divId w:val="1659846320"/>
+        <w:rPr>
+          <w:rFonts w:eastAsia="Times New Roman"/>
+        </w:rPr>
+      </w:pPr>
     </w:p>
     <w:p>
       <w:pPr>
@@ -280,7 +693,109 @@
         <w:rPr>
           <w:rFonts w:eastAsia="Times New Roman"/>
         </w:rPr>
-        <w:t>Blah</w:t>
+        <w:t>Part A. Suitable Analyses</w:t>
+      </w:r>
+      <w:r>
+        <w:rPr>
+          <w:rFonts w:eastAsia="Times New Roman"/>
+        </w:rPr>
+        <w:t>:</w:t>
+      </w:r>
+      <w:r>
+        <w:rPr>
+          <w:rFonts w:eastAsia="Times New Roman"/>
+        </w:rPr>
+        <w:t xml:space="preserve"> Propose at least three hypotheses about the data which</w:t>
+      </w:r>
+      <w:r>
+        <w:rPr>
+          <w:rFonts w:eastAsia="Times New Roman"/>
+        </w:rPr>
+        <w:t xml:space="preserve"> may help fi</w:t>
+      </w:r>
+      <w:r>
+        <w:rPr>
+          <w:rFonts w:eastAsia="Times New Roman"/>
+        </w:rPr>
+        <w:t>nd cases of underpayment of tax. For instance you might consider</w:t>
+      </w:r>
+      <w:r>
+        <w:rPr>
+          <w:rFonts w:eastAsia="Times New Roman"/>
+        </w:rPr>
+        <w:t xml:space="preserve"> </w:t>
+      </w:r>
+      <w:r>
+        <w:rPr>
+          <w:rFonts w:eastAsia="Times New Roman"/>
+        </w:rPr>
+        <w:t>whether the self-employed pay less tax than PAYE workers, or the relationship</w:t>
+      </w:r>
+      <w:r>
+        <w:rPr>
+          <w:rFonts w:eastAsia="Times New Roman"/>
+        </w:rPr>
+        <w:t xml:space="preserve"> </w:t>
+      </w:r>
+      <w:r>
+        <w:rPr>
+          <w:rFonts w:eastAsia="Times New Roman"/>
+        </w:rPr>
+        <w:t>between the amount of tax paid and other characteristics of each taxpayer. You</w:t>
+      </w:r>
+      <w:r>
+        <w:rPr>
+          <w:rFonts w:eastAsia="Times New Roman"/>
+        </w:rPr>
+        <w:t xml:space="preserve"> </w:t>
+      </w:r>
+      <w:r>
+        <w:rPr>
+          <w:rFonts w:eastAsia="Times New Roman"/>
+        </w:rPr>
+        <w:t>can assume any attributes you like are available in the database, so be creative.</w:t>
+      </w:r>
+      <w:r>
+        <w:rPr>
+          <w:rFonts w:eastAsia="Times New Roman"/>
+        </w:rPr>
+        <w:t xml:space="preserve"> </w:t>
+      </w:r>
+      <w:r>
+        <w:rPr>
+          <w:rFonts w:eastAsia="Times New Roman"/>
+        </w:rPr>
+        <w:t>Which graphical plots and which statistical tests that R provides are suitable to</w:t>
+      </w:r>
+      <w:r>
+        <w:rPr>
+          <w:rFonts w:eastAsia="Times New Roman"/>
+        </w:rPr>
+        <w:t xml:space="preserve"> </w:t>
+      </w:r>
+      <w:r>
+        <w:rPr>
+          <w:rFonts w:eastAsia="Times New Roman"/>
+        </w:rPr>
+        <w:t>investigate each hypothesis y</w:t>
+      </w:r>
+      <w:r>
+        <w:rPr>
+          <w:rFonts w:eastAsia="Times New Roman"/>
+        </w:rPr>
+        <w:t xml:space="preserve">ou have proposed? Give concrete </w:t>
+      </w:r>
+      <w:r>
+        <w:rPr>
+          <w:rFonts w:eastAsia="Times New Roman"/>
+        </w:rPr>
+        <w:t>examples.</w:t>
+      </w:r>
+      <w:r>
+        <w:rPr>
+          <w:rFonts w:eastAsia="Times New Roman"/>
+        </w:rPr>
+        <w:t xml:space="preserve"> </w:t>
       </w:r>
     </w:p>
     <w:p>
@@ -325,7 +840,79 @@
         <w:rPr>
           <w:rFonts w:eastAsia="Times New Roman"/>
         </w:rPr>
-        <w:t>Blah</w:t>
+        <w:t>Pa</w:t>
+      </w:r>
+      <w:r>
+        <w:rPr>
+          <w:rFonts w:eastAsia="Times New Roman"/>
+        </w:rPr>
+        <w:t>rt B. Data storage Comment briefl</w:t>
+      </w:r>
+      <w:r>
+        <w:rPr>
+          <w:rFonts w:eastAsia="Times New Roman"/>
+        </w:rPr>
+        <w:t>y on the suitability (or otherwise) for this task</w:t>
+      </w:r>
+      <w:r>
+        <w:rPr>
+          <w:rFonts w:eastAsia="Times New Roman"/>
+        </w:rPr>
+        <w:t xml:space="preserve"> </w:t>
+      </w:r>
+      <w:r>
+        <w:rPr>
+          <w:rFonts w:eastAsia="Times New Roman"/>
+        </w:rPr>
+        <w:t>of each of the out-of-memory data access methods wh</w:t>
+      </w:r>
+      <w:r>
+        <w:rPr>
+          <w:rFonts w:eastAsia="Times New Roman"/>
+        </w:rPr>
+        <w:t xml:space="preserve">ich we have seen in the lecture </w:t>
+      </w:r>
+      <w:r>
+        <w:rPr>
+          <w:rFonts w:eastAsia="Times New Roman"/>
+        </w:rPr>
+        <w:t>(SQL, bigmemory, RHadoop).</w:t>
+      </w:r>
+      <w:r>
+        <w:rPr>
+          <w:rFonts w:eastAsia="Times New Roman"/>
+        </w:rPr>
+        <w:t xml:space="preserve">  </w:t>
+      </w:r>
+      <w:r>
+        <w:rPr>
+          <w:rFonts w:eastAsia="Times New Roman"/>
+        </w:rPr>
+        <w:t>Suggest some ways in which the data set could</w:t>
+      </w:r>
+      <w:r>
+        <w:rPr>
+          <w:rFonts w:eastAsia="Times New Roman"/>
+        </w:rPr>
+        <w:t xml:space="preserve"> be broken down into chunks for </w:t>
+      </w:r>
+      <w:r>
+        <w:rPr>
+          <w:rFonts w:eastAsia="Times New Roman"/>
+        </w:rPr>
+        <w:t>incremental processing with an out-of-memory storage technology such as MySQL</w:t>
+      </w:r>
+      <w:r>
+        <w:rPr>
+          <w:rFonts w:eastAsia="Times New Roman"/>
+        </w:rPr>
+        <w:t xml:space="preserve"> </w:t>
+      </w:r>
+      <w:r>
+        <w:rPr>
+          <w:rFonts w:eastAsia="Times New Roman"/>
+        </w:rPr>
+        <w:t>or bigmemory.</w:t>
       </w:r>
     </w:p>
     <w:p>
@@ -509,79 +1096,20 @@
         <w:rPr>
           <w:rFonts w:eastAsia="Times New Roman"/>
         </w:rPr>
+        <w:lastRenderedPageBreak/>
         <w:t xml:space="preserve">In the </w:t>
       </w:r>
-      <w:proofErr w:type="spellStart"/>
-      <w:proofErr w:type="gramStart"/>
       <w:r>
         <w:rPr>
           <w:rFonts w:eastAsia="Times New Roman"/>
         </w:rPr>
         <w:t>getAveragesPerStock</w:t>
       </w:r>
-      <w:proofErr w:type="spellEnd"/>
-      <w:r>
-        <w:rPr>
-          <w:rFonts w:eastAsia="Times New Roman"/>
-        </w:rPr>
-        <w:t>(</w:t>
-      </w:r>
-      <w:proofErr w:type="gramEnd"/>
-      <w:r>
-        <w:rPr>
-          <w:rFonts w:eastAsia="Times New Roman"/>
-        </w:rPr>
-        <w:t xml:space="preserve">) function, I filtered the </w:t>
-      </w:r>
-      <w:proofErr w:type="spellStart"/>
-      <w:r>
-        <w:rPr>
-          <w:rFonts w:eastAsia="Times New Roman"/>
-        </w:rPr>
-        <w:t>stockData</w:t>
-      </w:r>
-      <w:proofErr w:type="spellEnd"/>
-      <w:r>
-        <w:rPr>
-          <w:rFonts w:eastAsia="Times New Roman"/>
-        </w:rPr>
-        <w:t xml:space="preserve"> on the current </w:t>
-      </w:r>
-      <w:bookmarkStart w:id="0" w:name="_GoBack"/>
-      <w:bookmarkEnd w:id="0"/>
-      <w:r>
-        <w:rPr>
-          <w:rFonts w:eastAsia="Times New Roman"/>
-        </w:rPr>
-        <w:t xml:space="preserve">stock code within the parallelised </w:t>
-      </w:r>
-      <w:proofErr w:type="spellStart"/>
-      <w:r>
-        <w:rPr>
-          <w:rFonts w:eastAsia="Times New Roman"/>
-        </w:rPr>
-        <w:t>foreach</w:t>
-      </w:r>
-      <w:proofErr w:type="spellEnd"/>
-      <w:r>
-        <w:rPr>
-          <w:rFonts w:eastAsia="Times New Roman"/>
-        </w:rPr>
-        <w:t>/%</w:t>
-      </w:r>
-      <w:proofErr w:type="spellStart"/>
-      <w:r>
-        <w:rPr>
-          <w:rFonts w:eastAsia="Times New Roman"/>
-        </w:rPr>
-        <w:t>dopar</w:t>
-      </w:r>
-      <w:proofErr w:type="spellEnd"/>
-      <w:r>
-        <w:rPr>
-          <w:rFonts w:eastAsia="Times New Roman"/>
-        </w:rPr>
-        <w:t xml:space="preserve">% loop because the cluster is on the same machine. If a cluster of physical machine was available to me I would consider taking the following line out of the </w:t>
+      <w:r>
+        <w:rPr>
+          <w:rFonts w:eastAsia="Times New Roman"/>
+        </w:rPr>
+        <w:t xml:space="preserve">() function, I filtered the stockData on the current stock code within the parallelised foreach/%dopar% loop because the cluster is on the same machine. If a cluster of physical machine was available to me I would consider taking the following line out of the </w:t>
       </w:r>
       <w:r>
         <w:rPr>
@@ -595,77 +1123,11 @@
         </w:rPr>
         <w:br/>
       </w:r>
-      <w:proofErr w:type="spellStart"/>
-      <w:r>
-        <w:rPr>
-          <w:rFonts w:eastAsia="Times New Roman"/>
-        </w:rPr>
-        <w:t>dfForStock</w:t>
-      </w:r>
-      <w:proofErr w:type="spellEnd"/>
-      <w:r>
-        <w:rPr>
-          <w:rFonts w:eastAsia="Times New Roman"/>
-        </w:rPr>
-        <w:t xml:space="preserve"> &lt;- </w:t>
-      </w:r>
-      <w:proofErr w:type="spellStart"/>
-      <w:proofErr w:type="gramStart"/>
-      <w:r>
-        <w:rPr>
-          <w:rFonts w:eastAsia="Times New Roman"/>
-        </w:rPr>
-        <w:t>dfStock</w:t>
-      </w:r>
-      <w:proofErr w:type="spellEnd"/>
-      <w:r>
-        <w:rPr>
-          <w:rFonts w:eastAsia="Times New Roman"/>
-        </w:rPr>
-        <w:t>[</w:t>
-      </w:r>
-      <w:proofErr w:type="spellStart"/>
-      <w:proofErr w:type="gramEnd"/>
-      <w:r>
-        <w:rPr>
-          <w:rFonts w:eastAsia="Times New Roman"/>
-        </w:rPr>
-        <w:t>dfStock$stock</w:t>
-      </w:r>
-      <w:proofErr w:type="spellEnd"/>
-      <w:r>
-        <w:rPr>
-          <w:rFonts w:eastAsia="Times New Roman"/>
-        </w:rPr>
-        <w:t>==</w:t>
-      </w:r>
-      <w:proofErr w:type="spellStart"/>
-      <w:r>
-        <w:rPr>
-          <w:rFonts w:eastAsia="Times New Roman"/>
-        </w:rPr>
-        <w:t>stockNamesAsLevels</w:t>
-      </w:r>
-      <w:proofErr w:type="spellEnd"/>
-      <w:r>
-        <w:rPr>
-          <w:rFonts w:eastAsia="Times New Roman"/>
-        </w:rPr>
-        <w:t>[</w:t>
-      </w:r>
-      <w:proofErr w:type="spellStart"/>
-      <w:r>
-        <w:rPr>
-          <w:rFonts w:eastAsia="Times New Roman"/>
-        </w:rPr>
-        <w:t>i</w:t>
-      </w:r>
-      <w:proofErr w:type="spellEnd"/>
-      <w:r>
-        <w:rPr>
-          <w:rFonts w:eastAsia="Times New Roman"/>
-        </w:rPr>
-        <w:t>],]</w:t>
+      <w:r>
+        <w:rPr>
+          <w:rFonts w:eastAsia="Times New Roman"/>
+        </w:rPr>
+        <w:t>dfForStock &lt;- dfStock[dfStock$stock==stockNamesAsLevels[i],]</w:t>
       </w:r>
       <w:r>
         <w:rPr>
@@ -722,6 +1184,74 @@
           <w:rFonts w:eastAsia="Times New Roman"/>
         </w:rPr>
       </w:pPr>
+      <w:r>
+        <w:rPr>
+          <w:rFonts w:eastAsia="Times New Roman"/>
+        </w:rPr>
+        <w:t>For out of memory solution:</w:t>
+      </w:r>
+    </w:p>
+    <w:p>
+      <w:pPr>
+        <w:pStyle w:val="ListParagraph"/>
+        <w:numPr>
+          <w:ilvl w:val="0"/>
+          <w:numId w:val="4"/>
+        </w:numPr>
+        <w:divId w:val="1659846320"/>
+        <w:rPr>
+          <w:rFonts w:eastAsia="Times New Roman"/>
+        </w:rPr>
+      </w:pPr>
+      <w:r>
+        <w:rPr>
+          <w:rFonts w:eastAsia="Times New Roman"/>
+        </w:rPr>
+        <w:t>Would consider using the SQL AVG() function to the an average on the database side rather that bringing all the rows back to R and using the mean() function there. Again, I would benchmark duration again to make a decision on the best option.</w:t>
+      </w:r>
+      <w:r>
+        <w:rPr>
+          <w:rFonts w:eastAsia="Times New Roman"/>
+        </w:rPr>
+        <w:br/>
+      </w:r>
+      <w:r>
+        <w:rPr>
+          <w:rFonts w:eastAsia="Times New Roman"/>
+        </w:rPr>
+        <w:br/>
+      </w:r>
+      <w:r>
+        <w:rPr>
+          <w:rFonts w:eastAsia="Times New Roman"/>
+        </w:rPr>
+        <w:t>"SELECT AVG(gain) FROM stock_gains WHERE stock = '%s' AND day &lt;= %d ORDER BY day"</w:t>
+      </w:r>
+      <w:r>
+        <w:rPr>
+          <w:rFonts w:eastAsia="Times New Roman"/>
+        </w:rPr>
+        <w:br/>
+      </w:r>
+    </w:p>
+    <w:p>
+      <w:pPr>
+        <w:pStyle w:val="ListParagraph"/>
+        <w:numPr>
+          <w:ilvl w:val="0"/>
+          <w:numId w:val="4"/>
+        </w:numPr>
+        <w:divId w:val="1659846320"/>
+        <w:rPr>
+          <w:rFonts w:eastAsia="Times New Roman"/>
+        </w:rPr>
+      </w:pPr>
+      <w:r>
+        <w:rPr>
+          <w:rFonts w:eastAsia="Times New Roman"/>
+        </w:rPr>
+        <w:t xml:space="preserve">blah </w:t>
+      </w:r>
     </w:p>
     <w:p>
       <w:pPr>
@@ -743,16 +1273,8 @@
         <w:rPr>
           <w:rFonts w:eastAsia="Times New Roman"/>
         </w:rPr>
-        <w:t xml:space="preserve">3. R and </w:t>
-      </w:r>
-      <w:proofErr w:type="spellStart"/>
-      <w:r>
-        <w:rPr>
-          <w:rFonts w:eastAsia="Times New Roman"/>
-        </w:rPr>
-        <w:t>Hadoop</w:t>
-      </w:r>
-      <w:proofErr w:type="spellEnd"/>
+        <w:t>3. R and Hadoop</w:t>
+      </w:r>
     </w:p>
     <w:p>
       <w:pPr>
@@ -799,14 +1321,631 @@
           <w:rFonts w:eastAsia="Times New Roman"/>
         </w:rPr>
       </w:pPr>
-    </w:p>
-    <w:p>
-      <w:pPr>
-        <w:divId w:val="1659846320"/>
-        <w:rPr>
-          <w:rFonts w:eastAsia="Times New Roman"/>
-        </w:rPr>
-      </w:pPr>
+      <w:r>
+        <w:rPr>
+          <w:rFonts w:eastAsia="Times New Roman"/>
+        </w:rPr>
+        <w:t>We know the benefits of Hadoop:</w:t>
+      </w:r>
+    </w:p>
+    <w:p>
+      <w:pPr>
+        <w:divId w:val="1659846320"/>
+        <w:rPr>
+          <w:rFonts w:eastAsia="Times New Roman"/>
+        </w:rPr>
+      </w:pPr>
+      <w:r>
+        <w:rPr>
+          <w:rFonts w:eastAsia="Times New Roman"/>
+        </w:rPr>
+        <w:t>Scalable, parallel, piecewise execution of tasks</w:t>
+      </w:r>
+    </w:p>
+    <w:p>
+      <w:pPr>
+        <w:divId w:val="1659846320"/>
+        <w:rPr>
+          <w:rFonts w:eastAsia="Times New Roman"/>
+        </w:rPr>
+      </w:pPr>
+      <w:r>
+        <w:rPr>
+          <w:rFonts w:eastAsia="Times New Roman"/>
+        </w:rPr>
+        <w:t>Single and multi-node clusters in a common interface</w:t>
+      </w:r>
+    </w:p>
+    <w:p>
+      <w:pPr>
+        <w:divId w:val="1659846320"/>
+        <w:rPr>
+          <w:rFonts w:eastAsia="Times New Roman"/>
+        </w:rPr>
+      </w:pPr>
+      <w:r>
+        <w:rPr>
+          <w:rFonts w:eastAsia="Times New Roman"/>
+        </w:rPr>
+        <w:t>Why use R as a Hadoop front-end?</w:t>
+      </w:r>
+    </w:p>
+    <w:p>
+      <w:pPr>
+        <w:divId w:val="1659846320"/>
+        <w:rPr>
+          <w:rFonts w:eastAsia="Times New Roman"/>
+        </w:rPr>
+      </w:pPr>
+      <w:r>
+        <w:rPr>
+          <w:rFonts w:eastAsia="Times New Roman"/>
+        </w:rPr>
+        <w:t>You’re doing stats on big data sets</w:t>
+      </w:r>
+    </w:p>
+    <w:p>
+      <w:pPr>
+        <w:divId w:val="1659846320"/>
+        <w:rPr>
+          <w:rFonts w:eastAsia="Times New Roman"/>
+        </w:rPr>
+      </w:pPr>
+      <w:r>
+        <w:rPr>
+          <w:rFonts w:eastAsia="Times New Roman"/>
+        </w:rPr>
+        <w:t>You have analyses coded up that you’d like to use on bigger</w:t>
+      </w:r>
+    </w:p>
+    <w:p>
+      <w:pPr>
+        <w:divId w:val="1659846320"/>
+        <w:rPr>
+          <w:rFonts w:eastAsia="Times New Roman"/>
+        </w:rPr>
+      </w:pPr>
+      <w:r>
+        <w:rPr>
+          <w:rFonts w:eastAsia="Times New Roman"/>
+        </w:rPr>
+        <w:t>data sets</w:t>
+      </w:r>
+    </w:p>
+    <w:p>
+      <w:pPr>
+        <w:divId w:val="1659846320"/>
+        <w:rPr>
+          <w:rFonts w:eastAsia="Times New Roman"/>
+        </w:rPr>
+      </w:pPr>
+      <w:r>
+        <w:rPr>
+          <w:rFonts w:eastAsia="Times New Roman"/>
+        </w:rPr>
+        <w:t>You like how little code you need for M/R programs in R</w:t>
+      </w:r>
+    </w:p>
+    <w:p>
+      <w:pPr>
+        <w:divId w:val="1659846320"/>
+        <w:rPr>
+          <w:rFonts w:eastAsia="Times New Roman"/>
+        </w:rPr>
+      </w:pPr>
+    </w:p>
+    <w:p>
+      <w:pPr>
+        <w:divId w:val="1659846320"/>
+        <w:rPr>
+          <w:rFonts w:eastAsia="Times New Roman"/>
+        </w:rPr>
+      </w:pPr>
+    </w:p>
+    <w:p>
+      <w:pPr>
+        <w:divId w:val="1659846320"/>
+        <w:rPr>
+          <w:rFonts w:eastAsia="Times New Roman"/>
+        </w:rPr>
+      </w:pPr>
+      <w:r>
+        <w:rPr>
+          <w:rFonts w:eastAsia="Times New Roman"/>
+        </w:rPr>
+        <w:t>to.dfs and from.dfs access serialised HDFS storage</w:t>
+      </w:r>
+    </w:p>
+    <w:p>
+      <w:pPr>
+        <w:divId w:val="1659846320"/>
+        <w:rPr>
+          <w:rFonts w:eastAsia="Times New Roman"/>
+        </w:rPr>
+      </w:pPr>
+    </w:p>
+    <w:p>
+      <w:pPr>
+        <w:divId w:val="1659846320"/>
+        <w:rPr>
+          <w:rFonts w:eastAsia="Times New Roman"/>
+        </w:rPr>
+      </w:pPr>
+      <w:r>
+        <w:rPr>
+          <w:rFonts w:eastAsia="Times New Roman"/>
+        </w:rPr>
+        <w:t>groups = rbinom(n=50, size=32, prob = 0.4)</w:t>
+      </w:r>
+    </w:p>
+    <w:p>
+      <w:pPr>
+        <w:divId w:val="1659846320"/>
+        <w:rPr>
+          <w:rFonts w:eastAsia="Times New Roman"/>
+        </w:rPr>
+      </w:pPr>
+      <w:r>
+        <w:rPr>
+          <w:rFonts w:eastAsia="Times New Roman"/>
+        </w:rPr>
+        <w:t>table(groups)</w:t>
+      </w:r>
+    </w:p>
+    <w:p>
+      <w:pPr>
+        <w:divId w:val="1659846320"/>
+        <w:rPr>
+          <w:rFonts w:eastAsia="Times New Roman"/>
+        </w:rPr>
+      </w:pPr>
+      <w:r>
+        <w:rPr>
+          <w:rFonts w:eastAsia="Times New Roman"/>
+        </w:rPr>
+        <w:t>groupsHandle = to.dfs(groups)</w:t>
+      </w:r>
+    </w:p>
+    <w:p>
+      <w:pPr>
+        <w:divId w:val="1659846320"/>
+        <w:rPr>
+          <w:rFonts w:eastAsia="Times New Roman"/>
+        </w:rPr>
+      </w:pPr>
+      <w:r>
+        <w:rPr>
+          <w:rFonts w:eastAsia="Times New Roman"/>
+        </w:rPr>
+        <w:t>resultsHandle &lt;-</w:t>
+      </w:r>
+    </w:p>
+    <w:p>
+      <w:pPr>
+        <w:divId w:val="1659846320"/>
+        <w:rPr>
+          <w:rFonts w:eastAsia="Times New Roman"/>
+        </w:rPr>
+      </w:pPr>
+      <w:r>
+        <w:rPr>
+          <w:rFonts w:eastAsia="Times New Roman"/>
+        </w:rPr>
+        <w:t xml:space="preserve">    </w:t>
+      </w:r>
+      <w:r>
+        <w:rPr>
+          <w:rFonts w:eastAsia="Times New Roman"/>
+        </w:rPr>
+        <w:t>mapreduce(</w:t>
+      </w:r>
+    </w:p>
+    <w:p>
+      <w:pPr>
+        <w:divId w:val="1659846320"/>
+        <w:rPr>
+          <w:rFonts w:eastAsia="Times New Roman"/>
+        </w:rPr>
+      </w:pPr>
+      <w:r>
+        <w:rPr>
+          <w:rFonts w:eastAsia="Times New Roman"/>
+        </w:rPr>
+        <w:t xml:space="preserve">        </w:t>
+      </w:r>
+      <w:r>
+        <w:rPr>
+          <w:rFonts w:eastAsia="Times New Roman"/>
+        </w:rPr>
+        <w:t>input = groupsHandle,</w:t>
+      </w:r>
+    </w:p>
+    <w:p>
+      <w:pPr>
+        <w:divId w:val="1659846320"/>
+        <w:rPr>
+          <w:rFonts w:eastAsia="Times New Roman"/>
+        </w:rPr>
+      </w:pPr>
+      <w:r>
+        <w:rPr>
+          <w:rFonts w:eastAsia="Times New Roman"/>
+        </w:rPr>
+        <w:t xml:space="preserve">        </w:t>
+      </w:r>
+      <w:r>
+        <w:rPr>
+          <w:rFonts w:eastAsia="Times New Roman"/>
+        </w:rPr>
+        <w:t>map = function(., v) keyval(v, 1),</w:t>
+      </w:r>
+    </w:p>
+    <w:p>
+      <w:pPr>
+        <w:divId w:val="1659846320"/>
+        <w:rPr>
+          <w:rFonts w:eastAsia="Times New Roman"/>
+        </w:rPr>
+      </w:pPr>
+      <w:r>
+        <w:rPr>
+          <w:rFonts w:eastAsia="Times New Roman"/>
+        </w:rPr>
+        <w:t xml:space="preserve">        </w:t>
+      </w:r>
+      <w:r>
+        <w:rPr>
+          <w:rFonts w:eastAsia="Times New Roman"/>
+        </w:rPr>
+        <w:t>reduce =</w:t>
+      </w:r>
+    </w:p>
+    <w:p>
+      <w:pPr>
+        <w:divId w:val="1659846320"/>
+        <w:rPr>
+          <w:rFonts w:eastAsia="Times New Roman"/>
+        </w:rPr>
+      </w:pPr>
+      <w:r>
+        <w:rPr>
+          <w:rFonts w:eastAsia="Times New Roman"/>
+        </w:rPr>
+        <w:t xml:space="preserve">              </w:t>
+      </w:r>
+      <w:r>
+        <w:rPr>
+          <w:rFonts w:eastAsia="Times New Roman"/>
+        </w:rPr>
+        <w:t>function(k, vv)</w:t>
+      </w:r>
+    </w:p>
+    <w:p>
+      <w:pPr>
+        <w:divId w:val="1659846320"/>
+        <w:rPr>
+          <w:rFonts w:eastAsia="Times New Roman"/>
+        </w:rPr>
+      </w:pPr>
+      <w:r>
+        <w:rPr>
+          <w:rFonts w:eastAsia="Times New Roman"/>
+        </w:rPr>
+        <w:t xml:space="preserve">                 </w:t>
+      </w:r>
+      <w:r>
+        <w:rPr>
+          <w:rFonts w:eastAsia="Times New Roman"/>
+        </w:rPr>
+        <w:t>keyval(k, length(vv))))</w:t>
+      </w:r>
+    </w:p>
+    <w:p>
+      <w:pPr>
+        <w:divId w:val="1659846320"/>
+        <w:rPr>
+          <w:rFonts w:eastAsia="Times New Roman"/>
+        </w:rPr>
+      </w:pPr>
+      <w:r>
+        <w:rPr>
+          <w:rFonts w:eastAsia="Times New Roman"/>
+        </w:rPr>
+        <w:t>results &lt;- as.data.frame(from.dfs(resultsHandle))</w:t>
+      </w:r>
+    </w:p>
+    <w:p>
+      <w:pPr>
+        <w:divId w:val="1659846320"/>
+        <w:rPr>
+          <w:rFonts w:eastAsia="Times New Roman"/>
+        </w:rPr>
+      </w:pPr>
+    </w:p>
+    <w:p>
+      <w:pPr>
+        <w:divId w:val="1659846320"/>
+        <w:rPr>
+          <w:rFonts w:eastAsia="Times New Roman"/>
+        </w:rPr>
+      </w:pPr>
+    </w:p>
+    <w:p>
+      <w:pPr>
+        <w:divId w:val="1659846320"/>
+        <w:rPr>
+          <w:rFonts w:eastAsia="Times New Roman"/>
+        </w:rPr>
+      </w:pPr>
+      <w:r>
+        <w:rPr>
+          <w:rFonts w:eastAsia="Times New Roman"/>
+        </w:rPr>
+        <w:t>Say you have functions of the following form</w:t>
+      </w:r>
+    </w:p>
+    <w:p>
+      <w:pPr>
+        <w:divId w:val="1659846320"/>
+        <w:rPr>
+          <w:rFonts w:eastAsia="Times New Roman"/>
+        </w:rPr>
+      </w:pPr>
+      <w:r>
+        <w:rPr>
+          <w:rFonts w:eastAsia="Times New Roman"/>
+        </w:rPr>
+        <w:t>f &lt;- function(input) {... ,</w:t>
+      </w:r>
+    </w:p>
+    <w:p>
+      <w:pPr>
+        <w:divId w:val="1659846320"/>
+        <w:rPr>
+          <w:rFonts w:eastAsia="Times New Roman"/>
+        </w:rPr>
+      </w:pPr>
+      <w:r>
+        <w:rPr>
+          <w:rFonts w:eastAsia="Times New Roman"/>
+        </w:rPr>
+        <w:t>mapreduce(input,</w:t>
+      </w:r>
+    </w:p>
+    <w:p>
+      <w:pPr>
+        <w:divId w:val="1659846320"/>
+        <w:rPr>
+          <w:rFonts w:eastAsia="Times New Roman"/>
+        </w:rPr>
+      </w:pPr>
+      <w:r>
+        <w:rPr>
+          <w:rFonts w:eastAsia="Times New Roman"/>
+        </w:rPr>
+        <w:t>map=...</w:t>
+      </w:r>
+    </w:p>
+    <w:p>
+      <w:pPr>
+        <w:divId w:val="1659846320"/>
+        <w:rPr>
+          <w:rFonts w:eastAsia="Times New Roman"/>
+        </w:rPr>
+      </w:pPr>
+      <w:r>
+        <w:rPr>
+          <w:rFonts w:eastAsia="Times New Roman"/>
+        </w:rPr>
+        <w:t>reduce=...</w:t>
+      </w:r>
+    </w:p>
+    <w:p>
+      <w:pPr>
+        <w:divId w:val="1659846320"/>
+        <w:rPr>
+          <w:rFonts w:eastAsia="Times New Roman"/>
+        </w:rPr>
+      </w:pPr>
+      <w:r>
+        <w:rPr>
+          <w:rFonts w:eastAsia="Times New Roman"/>
+        </w:rPr>
+        <w:t>...)}</w:t>
+      </w:r>
+    </w:p>
+    <w:p>
+      <w:pPr>
+        <w:divId w:val="1659846320"/>
+        <w:rPr>
+          <w:rFonts w:eastAsia="Times New Roman"/>
+        </w:rPr>
+      </w:pPr>
+      <w:r>
+        <w:rPr>
+          <w:rFonts w:eastAsia="Times New Roman"/>
+        </w:rPr>
+        <w:lastRenderedPageBreak/>
+        <w:t>where input is a HDFS handle</w:t>
+      </w:r>
+    </w:p>
+    <w:p>
+      <w:pPr>
+        <w:divId w:val="1659846320"/>
+        <w:rPr>
+          <w:rFonts w:eastAsia="Times New Roman"/>
+        </w:rPr>
+      </w:pPr>
+      <w:r>
+        <w:rPr>
+          <w:rFonts w:eastAsia="Times New Roman"/>
+        </w:rPr>
+        <w:t>These can be chained, since mapreduce() returns a</w:t>
+      </w:r>
+    </w:p>
+    <w:p>
+      <w:pPr>
+        <w:divId w:val="1659846320"/>
+        <w:rPr>
+          <w:rFonts w:eastAsia="Times New Roman"/>
+        </w:rPr>
+      </w:pPr>
+      <w:r>
+        <w:rPr>
+          <w:rFonts w:eastAsia="Times New Roman"/>
+        </w:rPr>
+        <w:t>HDFS handle</w:t>
+      </w:r>
+    </w:p>
+    <w:p>
+      <w:pPr>
+        <w:divId w:val="1659846320"/>
+        <w:rPr>
+          <w:rFonts w:eastAsia="Times New Roman"/>
+        </w:rPr>
+      </w:pPr>
+      <w:r>
+        <w:rPr>
+          <w:rFonts w:eastAsia="Times New Roman"/>
+        </w:rPr>
+        <w:t>If f1 and f2 are such functions, f2(f1(input)) is a chained</w:t>
+      </w:r>
+      <w:r>
+        <w:rPr>
+          <w:rFonts w:eastAsia="Times New Roman"/>
+        </w:rPr>
+        <w:t xml:space="preserve"> </w:t>
+      </w:r>
+      <w:r>
+        <w:rPr>
+          <w:rFonts w:eastAsia="Times New Roman"/>
+        </w:rPr>
+        <w:t>MapReduce job</w:t>
+      </w:r>
+    </w:p>
+    <w:p>
+      <w:pPr>
+        <w:divId w:val="1659846320"/>
+        <w:rPr>
+          <w:rFonts w:eastAsia="Times New Roman"/>
+        </w:rPr>
+      </w:pPr>
+      <w:r>
+        <w:rPr>
+          <w:rFonts w:eastAsia="Times New Roman"/>
+        </w:rPr>
+        <w:t>The output of f1 is the input to f2</w:t>
+      </w:r>
+    </w:p>
+    <w:p>
+      <w:pPr>
+        <w:divId w:val="1659846320"/>
+        <w:rPr>
+          <w:rFonts w:eastAsia="Times New Roman"/>
+        </w:rPr>
+      </w:pPr>
+    </w:p>
+    <w:p>
+      <w:pPr>
+        <w:divId w:val="1659846320"/>
+        <w:rPr>
+          <w:rFonts w:eastAsia="Times New Roman"/>
+        </w:rPr>
+      </w:pPr>
+    </w:p>
+    <w:p>
+      <w:pPr>
+        <w:divId w:val="1659846320"/>
+        <w:rPr>
+          <w:rFonts w:eastAsia="Times New Roman"/>
+        </w:rPr>
+      </w:pPr>
+      <w:r>
+        <w:rPr>
+          <w:rFonts w:eastAsia="Times New Roman"/>
+        </w:rPr>
+        <w:t>MapReduce key,value outputs can be ret</w:t>
+      </w:r>
+      <w:r>
+        <w:rPr>
+          <w:rFonts w:eastAsia="Times New Roman"/>
+        </w:rPr>
+        <w:t xml:space="preserve">rieved into R </w:t>
+      </w:r>
+      <w:r>
+        <w:rPr>
+          <w:rFonts w:eastAsia="Times New Roman"/>
+        </w:rPr>
+        <w:t>memory with from.dfs</w:t>
+      </w:r>
+    </w:p>
+    <w:p>
+      <w:pPr>
+        <w:divId w:val="1659846320"/>
+        <w:rPr>
+          <w:rFonts w:eastAsia="Times New Roman"/>
+        </w:rPr>
+      </w:pPr>
+      <w:r>
+        <w:rPr>
+          <w:rFonts w:eastAsia="Times New Roman"/>
+        </w:rPr>
+        <w:t>So we can continue processing the data within R. . .</w:t>
+      </w:r>
+    </w:p>
+    <w:p>
+      <w:pPr>
+        <w:divId w:val="1659846320"/>
+        <w:rPr>
+          <w:rFonts w:eastAsia="Times New Roman"/>
+        </w:rPr>
+      </w:pPr>
+      <w:r>
+        <w:rPr>
+          <w:rFonts w:eastAsia="Times New Roman"/>
+        </w:rPr>
+        <w:t>... doing statistical tests</w:t>
+      </w:r>
+    </w:p>
+    <w:p>
+      <w:pPr>
+        <w:divId w:val="1659846320"/>
+        <w:rPr>
+          <w:rFonts w:eastAsia="Times New Roman"/>
+        </w:rPr>
+      </w:pPr>
+      <w:r>
+        <w:rPr>
+          <w:rFonts w:eastAsia="Times New Roman"/>
+        </w:rPr>
+        <w:t>... plotting graphs</w:t>
+      </w:r>
+    </w:p>
+    <w:p>
+      <w:pPr>
+        <w:divId w:val="1659846320"/>
+        <w:rPr>
+          <w:rFonts w:eastAsia="Times New Roman"/>
+        </w:rPr>
+      </w:pPr>
+      <w:r>
+        <w:rPr>
+          <w:rFonts w:eastAsia="Times New Roman"/>
+        </w:rPr>
+        <w:t>This works when the results of the MapReduce job are</w:t>
+      </w:r>
+      <w:r>
+        <w:rPr>
+          <w:rFonts w:eastAsia="Times New Roman"/>
+        </w:rPr>
+        <w:t xml:space="preserve"> </w:t>
+      </w:r>
+      <w:r>
+        <w:rPr>
+          <w:rFonts w:eastAsia="Times New Roman"/>
+        </w:rPr>
+        <w:t>significantly smaller than the input data</w:t>
+      </w:r>
     </w:p>
     <w:p>
       <w:pPr>
@@ -887,6 +2026,119 @@
 <file path=word/numbering.xml><?xml version="1.0" encoding="utf-8"?>
 <w:numbering xmlns:wpc="http://schemas.microsoft.com/office/word/2010/wordprocessingCanvas" xmlns:mc="http://schemas.openxmlformats.org/markup-compatibility/2006" xmlns:o="urn:schemas-microsoft-com:office:office" xmlns:r="http://schemas.openxmlformats.org/officeDocument/2006/relationships" xmlns:m="http://schemas.openxmlformats.org/officeDocument/2006/math" xmlns:v="urn:schemas-microsoft-com:vml" xmlns:wp14="http://schemas.microsoft.com/office/word/2010/wordprocessingDrawing" xmlns:wp="http://schemas.openxmlformats.org/drawingml/2006/wordprocessingDrawing" xmlns:w10="urn:schemas-microsoft-com:office:word" xmlns:w="http://schemas.openxmlformats.org/wordprocessingml/2006/main" xmlns:w14="http://schemas.microsoft.com/office/word/2010/wordml" xmlns:wpg="http://schemas.microsoft.com/office/word/2010/wordprocessingGroup" xmlns:wpi="http://schemas.microsoft.com/office/word/2010/wordprocessingInk" xmlns:wne="http://schemas.microsoft.com/office/word/2006/wordml" xmlns:wps="http://schemas.microsoft.com/office/word/2010/wordprocessingShape" mc:Ignorable="w14 wp14">
   <w:abstractNum w:abstractNumId="0">
+    <w:nsid w:val="0C6C373E"/>
+    <w:multiLevelType w:val="hybridMultilevel"/>
+    <w:tmpl w:val="FF889D18"/>
+    <w:lvl w:ilvl="0" w:tplc="18090001">
+      <w:start w:val="1"/>
+      <w:numFmt w:val="bullet"/>
+      <w:lvlText w:val=""/>
+      <w:lvlJc w:val="left"/>
+      <w:pPr>
+        <w:ind w:left="720" w:hanging="360"/>
+      </w:pPr>
+      <w:rPr>
+        <w:rFonts w:ascii="Symbol" w:hAnsi="Symbol" w:hint="default"/>
+      </w:rPr>
+    </w:lvl>
+    <w:lvl w:ilvl="1" w:tplc="18090003" w:tentative="1">
+      <w:start w:val="1"/>
+      <w:numFmt w:val="bullet"/>
+      <w:lvlText w:val="o"/>
+      <w:lvlJc w:val="left"/>
+      <w:pPr>
+        <w:ind w:left="1440" w:hanging="360"/>
+      </w:pPr>
+      <w:rPr>
+        <w:rFonts w:ascii="Courier New" w:hAnsi="Courier New" w:cs="Courier New" w:hint="default"/>
+      </w:rPr>
+    </w:lvl>
+    <w:lvl w:ilvl="2" w:tplc="18090005" w:tentative="1">
+      <w:start w:val="1"/>
+      <w:numFmt w:val="bullet"/>
+      <w:lvlText w:val=""/>
+      <w:lvlJc w:val="left"/>
+      <w:pPr>
+        <w:ind w:left="2160" w:hanging="360"/>
+      </w:pPr>
+      <w:rPr>
+        <w:rFonts w:ascii="Wingdings" w:hAnsi="Wingdings" w:hint="default"/>
+      </w:rPr>
+    </w:lvl>
+    <w:lvl w:ilvl="3" w:tplc="18090001" w:tentative="1">
+      <w:start w:val="1"/>
+      <w:numFmt w:val="bullet"/>
+      <w:lvlText w:val=""/>
+      <w:lvlJc w:val="left"/>
+      <w:pPr>
+        <w:ind w:left="2880" w:hanging="360"/>
+      </w:pPr>
+      <w:rPr>
+        <w:rFonts w:ascii="Symbol" w:hAnsi="Symbol" w:hint="default"/>
+      </w:rPr>
+    </w:lvl>
+    <w:lvl w:ilvl="4" w:tplc="18090003" w:tentative="1">
+      <w:start w:val="1"/>
+      <w:numFmt w:val="bullet"/>
+      <w:lvlText w:val="o"/>
+      <w:lvlJc w:val="left"/>
+      <w:pPr>
+        <w:ind w:left="3600" w:hanging="360"/>
+      </w:pPr>
+      <w:rPr>
+        <w:rFonts w:ascii="Courier New" w:hAnsi="Courier New" w:cs="Courier New" w:hint="default"/>
+      </w:rPr>
+    </w:lvl>
+    <w:lvl w:ilvl="5" w:tplc="18090005" w:tentative="1">
+      <w:start w:val="1"/>
+      <w:numFmt w:val="bullet"/>
+      <w:lvlText w:val=""/>
+      <w:lvlJc w:val="left"/>
+      <w:pPr>
+        <w:ind w:left="4320" w:hanging="360"/>
+      </w:pPr>
+      <w:rPr>
+        <w:rFonts w:ascii="Wingdings" w:hAnsi="Wingdings" w:hint="default"/>
+      </w:rPr>
+    </w:lvl>
+    <w:lvl w:ilvl="6" w:tplc="18090001" w:tentative="1">
+      <w:start w:val="1"/>
+      <w:numFmt w:val="bullet"/>
+      <w:lvlText w:val=""/>
+      <w:lvlJc w:val="left"/>
+      <w:pPr>
+        <w:ind w:left="5040" w:hanging="360"/>
+      </w:pPr>
+      <w:rPr>
+        <w:rFonts w:ascii="Symbol" w:hAnsi="Symbol" w:hint="default"/>
+      </w:rPr>
+    </w:lvl>
+    <w:lvl w:ilvl="7" w:tplc="18090003" w:tentative="1">
+      <w:start w:val="1"/>
+      <w:numFmt w:val="bullet"/>
+      <w:lvlText w:val="o"/>
+      <w:lvlJc w:val="left"/>
+      <w:pPr>
+        <w:ind w:left="5760" w:hanging="360"/>
+      </w:pPr>
+      <w:rPr>
+        <w:rFonts w:ascii="Courier New" w:hAnsi="Courier New" w:cs="Courier New" w:hint="default"/>
+      </w:rPr>
+    </w:lvl>
+    <w:lvl w:ilvl="8" w:tplc="18090005" w:tentative="1">
+      <w:start w:val="1"/>
+      <w:numFmt w:val="bullet"/>
+      <w:lvlText w:val=""/>
+      <w:lvlJc w:val="left"/>
+      <w:pPr>
+        <w:ind w:left="6480" w:hanging="360"/>
+      </w:pPr>
+      <w:rPr>
+        <w:rFonts w:ascii="Wingdings" w:hAnsi="Wingdings" w:hint="default"/>
+      </w:rPr>
+    </w:lvl>
+  </w:abstractNum>
+  <w:abstractNum w:abstractNumId="1">
     <w:nsid w:val="1D493C42"/>
     <w:multiLevelType w:val="hybridMultilevel"/>
     <w:tmpl w:val="EDF8C7A6"/>
@@ -999,7 +2251,120 @@
       </w:rPr>
     </w:lvl>
   </w:abstractNum>
-  <w:abstractNum w:abstractNumId="1">
+  <w:abstractNum w:abstractNumId="2">
+    <w:nsid w:val="4FB47719"/>
+    <w:multiLevelType w:val="hybridMultilevel"/>
+    <w:tmpl w:val="8CECB302"/>
+    <w:lvl w:ilvl="0" w:tplc="18090001">
+      <w:start w:val="1"/>
+      <w:numFmt w:val="bullet"/>
+      <w:lvlText w:val=""/>
+      <w:lvlJc w:val="left"/>
+      <w:pPr>
+        <w:ind w:left="720" w:hanging="360"/>
+      </w:pPr>
+      <w:rPr>
+        <w:rFonts w:ascii="Symbol" w:hAnsi="Symbol" w:hint="default"/>
+      </w:rPr>
+    </w:lvl>
+    <w:lvl w:ilvl="1" w:tplc="18090003" w:tentative="1">
+      <w:start w:val="1"/>
+      <w:numFmt w:val="bullet"/>
+      <w:lvlText w:val="o"/>
+      <w:lvlJc w:val="left"/>
+      <w:pPr>
+        <w:ind w:left="1440" w:hanging="360"/>
+      </w:pPr>
+      <w:rPr>
+        <w:rFonts w:ascii="Courier New" w:hAnsi="Courier New" w:cs="Courier New" w:hint="default"/>
+      </w:rPr>
+    </w:lvl>
+    <w:lvl w:ilvl="2" w:tplc="18090005" w:tentative="1">
+      <w:start w:val="1"/>
+      <w:numFmt w:val="bullet"/>
+      <w:lvlText w:val=""/>
+      <w:lvlJc w:val="left"/>
+      <w:pPr>
+        <w:ind w:left="2160" w:hanging="360"/>
+      </w:pPr>
+      <w:rPr>
+        <w:rFonts w:ascii="Wingdings" w:hAnsi="Wingdings" w:hint="default"/>
+      </w:rPr>
+    </w:lvl>
+    <w:lvl w:ilvl="3" w:tplc="18090001" w:tentative="1">
+      <w:start w:val="1"/>
+      <w:numFmt w:val="bullet"/>
+      <w:lvlText w:val=""/>
+      <w:lvlJc w:val="left"/>
+      <w:pPr>
+        <w:ind w:left="2880" w:hanging="360"/>
+      </w:pPr>
+      <w:rPr>
+        <w:rFonts w:ascii="Symbol" w:hAnsi="Symbol" w:hint="default"/>
+      </w:rPr>
+    </w:lvl>
+    <w:lvl w:ilvl="4" w:tplc="18090003" w:tentative="1">
+      <w:start w:val="1"/>
+      <w:numFmt w:val="bullet"/>
+      <w:lvlText w:val="o"/>
+      <w:lvlJc w:val="left"/>
+      <w:pPr>
+        <w:ind w:left="3600" w:hanging="360"/>
+      </w:pPr>
+      <w:rPr>
+        <w:rFonts w:ascii="Courier New" w:hAnsi="Courier New" w:cs="Courier New" w:hint="default"/>
+      </w:rPr>
+    </w:lvl>
+    <w:lvl w:ilvl="5" w:tplc="18090005" w:tentative="1">
+      <w:start w:val="1"/>
+      <w:numFmt w:val="bullet"/>
+      <w:lvlText w:val=""/>
+      <w:lvlJc w:val="left"/>
+      <w:pPr>
+        <w:ind w:left="4320" w:hanging="360"/>
+      </w:pPr>
+      <w:rPr>
+        <w:rFonts w:ascii="Wingdings" w:hAnsi="Wingdings" w:hint="default"/>
+      </w:rPr>
+    </w:lvl>
+    <w:lvl w:ilvl="6" w:tplc="18090001" w:tentative="1">
+      <w:start w:val="1"/>
+      <w:numFmt w:val="bullet"/>
+      <w:lvlText w:val=""/>
+      <w:lvlJc w:val="left"/>
+      <w:pPr>
+        <w:ind w:left="5040" w:hanging="360"/>
+      </w:pPr>
+      <w:rPr>
+        <w:rFonts w:ascii="Symbol" w:hAnsi="Symbol" w:hint="default"/>
+      </w:rPr>
+    </w:lvl>
+    <w:lvl w:ilvl="7" w:tplc="18090003" w:tentative="1">
+      <w:start w:val="1"/>
+      <w:numFmt w:val="bullet"/>
+      <w:lvlText w:val="o"/>
+      <w:lvlJc w:val="left"/>
+      <w:pPr>
+        <w:ind w:left="5760" w:hanging="360"/>
+      </w:pPr>
+      <w:rPr>
+        <w:rFonts w:ascii="Courier New" w:hAnsi="Courier New" w:cs="Courier New" w:hint="default"/>
+      </w:rPr>
+    </w:lvl>
+    <w:lvl w:ilvl="8" w:tplc="18090005" w:tentative="1">
+      <w:start w:val="1"/>
+      <w:numFmt w:val="bullet"/>
+      <w:lvlText w:val=""/>
+      <w:lvlJc w:val="left"/>
+      <w:pPr>
+        <w:ind w:left="6480" w:hanging="360"/>
+      </w:pPr>
+      <w:rPr>
+        <w:rFonts w:ascii="Wingdings" w:hAnsi="Wingdings" w:hint="default"/>
+      </w:rPr>
+    </w:lvl>
+  </w:abstractNum>
+  <w:abstractNum w:abstractNumId="3">
     <w:nsid w:val="556301B2"/>
     <w:multiLevelType w:val="hybridMultilevel"/>
     <w:tmpl w:val="57469F46"/>
@@ -1113,10 +2478,16 @@
     </w:lvl>
   </w:abstractNum>
   <w:num w:numId="1">
+    <w:abstractNumId w:val="1"/>
+  </w:num>
+  <w:num w:numId="2">
+    <w:abstractNumId w:val="3"/>
+  </w:num>
+  <w:num w:numId="3">
     <w:abstractNumId w:val="0"/>
   </w:num>
-  <w:num w:numId="2">
-    <w:abstractNumId w:val="1"/>
+  <w:num w:numId="4">
+    <w:abstractNumId w:val="2"/>
   </w:num>
 </w:numbering>
 </file>
@@ -1450,6 +2821,29 @@
       <w:contextualSpacing/>
     </w:pPr>
   </w:style>
+  <w:style w:type="table" w:styleId="TableGrid">
+    <w:name w:val="Table Grid"/>
+    <w:basedOn w:val="TableNormal"/>
+    <w:uiPriority w:val="59"/>
+    <w:rsid w:val="00CD363D"/>
+    <w:tblPr>
+      <w:tblInd w:w="0" w:type="dxa"/>
+      <w:tblBorders>
+        <w:top w:val="single" w:sz="4" w:space="0" w:color="auto"/>
+        <w:left w:val="single" w:sz="4" w:space="0" w:color="auto"/>
+        <w:bottom w:val="single" w:sz="4" w:space="0" w:color="auto"/>
+        <w:right w:val="single" w:sz="4" w:space="0" w:color="auto"/>
+        <w:insideH w:val="single" w:sz="4" w:space="0" w:color="auto"/>
+        <w:insideV w:val="single" w:sz="4" w:space="0" w:color="auto"/>
+      </w:tblBorders>
+      <w:tblCellMar>
+        <w:top w:w="0" w:type="dxa"/>
+        <w:left w:w="108" w:type="dxa"/>
+        <w:bottom w:w="0" w:type="dxa"/>
+        <w:right w:w="108" w:type="dxa"/>
+      </w:tblCellMar>
+    </w:tblPr>
+  </w:style>
 </w:styles>
 </file>
 
@@ -1782,6 +3176,29 @@
       <w:contextualSpacing/>
     </w:pPr>
   </w:style>
+  <w:style w:type="table" w:styleId="TableGrid">
+    <w:name w:val="Table Grid"/>
+    <w:basedOn w:val="TableNormal"/>
+    <w:uiPriority w:val="59"/>
+    <w:rsid w:val="00CD363D"/>
+    <w:tblPr>
+      <w:tblInd w:w="0" w:type="dxa"/>
+      <w:tblBorders>
+        <w:top w:val="single" w:sz="4" w:space="0" w:color="auto"/>
+        <w:left w:val="single" w:sz="4" w:space="0" w:color="auto"/>
+        <w:bottom w:val="single" w:sz="4" w:space="0" w:color="auto"/>
+        <w:right w:val="single" w:sz="4" w:space="0" w:color="auto"/>
+        <w:insideH w:val="single" w:sz="4" w:space="0" w:color="auto"/>
+        <w:insideV w:val="single" w:sz="4" w:space="0" w:color="auto"/>
+      </w:tblBorders>
+      <w:tblCellMar>
+        <w:top w:w="0" w:type="dxa"/>
+        <w:left w:w="108" w:type="dxa"/>
+        <w:bottom w:w="0" w:type="dxa"/>
+        <w:right w:w="108" w:type="dxa"/>
+      </w:tblCellMar>
+    </w:tblPr>
+  </w:style>
 </w:styles>
 </file>
 

</xml_diff>

<commit_message>
Got it working with SQLite and parallel. But seems to be crashing R session about 15 seconds after run
</commit_message>
<xml_diff>
--- a/D10126532_ProgrammingForBigDataAssignment3.docx
+++ b/D10126532_ProgrammingForBigDataAssignment3.docx
@@ -138,7 +138,23 @@
           <w:b/>
           <w:color w:val="FF0000"/>
         </w:rPr>
-        <w:t>NOTE: Must be exported/saved to a PDF before submission!!!</w:t>
+        <w:t xml:space="preserve">NOTE: Must be </w:t>
+      </w:r>
+      <w:proofErr w:type="gramStart"/>
+      <w:r>
+        <w:rPr>
+          <w:b/>
+          <w:color w:val="FF0000"/>
+        </w:rPr>
+        <w:t>exported/saved</w:t>
+      </w:r>
+      <w:proofErr w:type="gramEnd"/>
+      <w:r>
+        <w:rPr>
+          <w:b/>
+          <w:color w:val="FF0000"/>
+        </w:rPr>
+        <w:t xml:space="preserve"> to a PDF before submission!!!</w:t>
       </w:r>
     </w:p>
     <w:p>
@@ -302,7 +318,21 @@
         <w:rPr>
           <w:rFonts w:eastAsia="Times New Roman"/>
         </w:rPr>
-        <w:t>property tax, whether they have underpaid tax before, etc.</w:t>
+        <w:t xml:space="preserve">property tax, </w:t>
+      </w:r>
+      <w:proofErr w:type="gramStart"/>
+      <w:r>
+        <w:rPr>
+          <w:rFonts w:eastAsia="Times New Roman"/>
+        </w:rPr>
+        <w:t>whether</w:t>
+      </w:r>
+      <w:proofErr w:type="gramEnd"/>
+      <w:r>
+        <w:rPr>
+          <w:rFonts w:eastAsia="Times New Roman"/>
+        </w:rPr>
+        <w:t xml:space="preserve"> they have underpaid tax before, etc.</w:t>
       </w:r>
     </w:p>
     <w:p>
@@ -321,19 +351,7 @@
         <w:rPr>
           <w:rFonts w:eastAsia="Times New Roman"/>
         </w:rPr>
-        <w:t>Revenue has detailed personal information about each taxpayer, such as age, full</w:t>
-      </w:r>
-      <w:r>
-        <w:rPr>
-          <w:rFonts w:eastAsia="Times New Roman"/>
-        </w:rPr>
-        <w:t xml:space="preserve"> </w:t>
-      </w:r>
-      <w:r>
-        <w:rPr>
-          <w:rFonts w:eastAsia="Times New Roman"/>
-        </w:rPr>
-        <w:t>address, family status, employment status, profession and so on.</w:t>
+        <w:t>Revenue has detailed personal information about each taxpayer, such as age, full address, family status, employment status, profession and so on.</w:t>
       </w:r>
     </w:p>
     <w:p>
@@ -352,19 +370,7 @@
         <w:rPr>
           <w:rFonts w:eastAsia="Times New Roman"/>
         </w:rPr>
-        <w:t>Revenue maintains all of its data in one giant multi-gigabyte database table with</w:t>
-      </w:r>
-      <w:r>
-        <w:rPr>
-          <w:rFonts w:eastAsia="Times New Roman"/>
-        </w:rPr>
-        <w:t xml:space="preserve"> </w:t>
-      </w:r>
-      <w:r>
-        <w:rPr>
-          <w:rFonts w:eastAsia="Times New Roman"/>
-        </w:rPr>
-        <w:t>one row per taxpayer.</w:t>
+        <w:t>Revenue maintains all of its data in one giant multi-gigabyte database table with one row per taxpayer.</w:t>
       </w:r>
     </w:p>
     <w:p>
@@ -501,12 +507,14 @@
                 <w:rFonts w:eastAsia="Times New Roman"/>
               </w:rPr>
             </w:pPr>
+            <w:proofErr w:type="spellStart"/>
             <w:r>
               <w:rPr>
                 <w:rFonts w:eastAsia="Times New Roman"/>
               </w:rPr>
               <w:t>name_first</w:t>
             </w:r>
+            <w:proofErr w:type="spellEnd"/>
           </w:p>
           <w:p>
             <w:pPr>
@@ -519,12 +527,14 @@
                 <w:rFonts w:eastAsia="Times New Roman"/>
               </w:rPr>
             </w:pPr>
+            <w:proofErr w:type="spellStart"/>
             <w:r>
               <w:rPr>
                 <w:rFonts w:eastAsia="Times New Roman"/>
               </w:rPr>
               <w:t>name_last</w:t>
             </w:r>
+            <w:proofErr w:type="spellEnd"/>
           </w:p>
           <w:p>
             <w:pPr>
@@ -555,8 +565,6 @@
                 <w:rFonts w:eastAsia="Times New Roman"/>
               </w:rPr>
             </w:pPr>
-            <w:bookmarkStart w:id="0" w:name="_GoBack"/>
-            <w:bookmarkEnd w:id="0"/>
           </w:p>
           <w:p>
             <w:pPr>
@@ -876,7 +884,35 @@
         <w:rPr>
           <w:rFonts w:eastAsia="Times New Roman"/>
         </w:rPr>
-        <w:t>(SQL, bigmemory, RHadoop).</w:t>
+        <w:t xml:space="preserve">(SQL, </w:t>
+      </w:r>
+      <w:proofErr w:type="spellStart"/>
+      <w:r>
+        <w:rPr>
+          <w:rFonts w:eastAsia="Times New Roman"/>
+        </w:rPr>
+        <w:t>bigmemory</w:t>
+      </w:r>
+      <w:proofErr w:type="spellEnd"/>
+      <w:r>
+        <w:rPr>
+          <w:rFonts w:eastAsia="Times New Roman"/>
+        </w:rPr>
+        <w:t xml:space="preserve">, </w:t>
+      </w:r>
+      <w:proofErr w:type="spellStart"/>
+      <w:r>
+        <w:rPr>
+          <w:rFonts w:eastAsia="Times New Roman"/>
+        </w:rPr>
+        <w:t>RHadoop</w:t>
+      </w:r>
+      <w:proofErr w:type="spellEnd"/>
+      <w:r>
+        <w:rPr>
+          <w:rFonts w:eastAsia="Times New Roman"/>
+        </w:rPr>
+        <w:t>).</w:t>
       </w:r>
       <w:r>
         <w:rPr>
@@ -912,7 +948,21 @@
         <w:rPr>
           <w:rFonts w:eastAsia="Times New Roman"/>
         </w:rPr>
-        <w:t>or bigmemory.</w:t>
+        <w:t xml:space="preserve">or </w:t>
+      </w:r>
+      <w:proofErr w:type="spellStart"/>
+      <w:r>
+        <w:rPr>
+          <w:rFonts w:eastAsia="Times New Roman"/>
+        </w:rPr>
+        <w:t>bigmemory</w:t>
+      </w:r>
+      <w:proofErr w:type="spellEnd"/>
+      <w:r>
+        <w:rPr>
+          <w:rFonts w:eastAsia="Times New Roman"/>
+        </w:rPr>
+        <w:t>.</w:t>
       </w:r>
     </w:p>
     <w:p>
@@ -1099,17 +1149,69 @@
         <w:lastRenderedPageBreak/>
         <w:t xml:space="preserve">In the </w:t>
       </w:r>
+      <w:proofErr w:type="spellStart"/>
+      <w:proofErr w:type="gramStart"/>
       <w:r>
         <w:rPr>
           <w:rFonts w:eastAsia="Times New Roman"/>
         </w:rPr>
         <w:t>getAveragesPerStock</w:t>
       </w:r>
-      <w:r>
-        <w:rPr>
-          <w:rFonts w:eastAsia="Times New Roman"/>
-        </w:rPr>
-        <w:t xml:space="preserve">() function, I filtered the stockData on the current stock code within the parallelised foreach/%dopar% loop because the cluster is on the same machine. If a cluster of physical machine was available to me I would consider taking the following line out of the </w:t>
+      <w:proofErr w:type="spellEnd"/>
+      <w:r>
+        <w:rPr>
+          <w:rFonts w:eastAsia="Times New Roman"/>
+        </w:rPr>
+        <w:t>(</w:t>
+      </w:r>
+      <w:proofErr w:type="gramEnd"/>
+      <w:r>
+        <w:rPr>
+          <w:rFonts w:eastAsia="Times New Roman"/>
+        </w:rPr>
+        <w:t xml:space="preserve">) function, I filtered the </w:t>
+      </w:r>
+      <w:proofErr w:type="spellStart"/>
+      <w:r>
+        <w:rPr>
+          <w:rFonts w:eastAsia="Times New Roman"/>
+        </w:rPr>
+        <w:t>stockData</w:t>
+      </w:r>
+      <w:proofErr w:type="spellEnd"/>
+      <w:r>
+        <w:rPr>
+          <w:rFonts w:eastAsia="Times New Roman"/>
+        </w:rPr>
+        <w:t xml:space="preserve"> on the current stock code within the parallelised </w:t>
+      </w:r>
+      <w:proofErr w:type="spellStart"/>
+      <w:r>
+        <w:rPr>
+          <w:rFonts w:eastAsia="Times New Roman"/>
+        </w:rPr>
+        <w:t>foreach</w:t>
+      </w:r>
+      <w:proofErr w:type="spellEnd"/>
+      <w:r>
+        <w:rPr>
+          <w:rFonts w:eastAsia="Times New Roman"/>
+        </w:rPr>
+        <w:t>/%</w:t>
+      </w:r>
+      <w:proofErr w:type="spellStart"/>
+      <w:r>
+        <w:rPr>
+          <w:rFonts w:eastAsia="Times New Roman"/>
+        </w:rPr>
+        <w:t>dopar</w:t>
+      </w:r>
+      <w:proofErr w:type="spellEnd"/>
+      <w:r>
+        <w:rPr>
+          <w:rFonts w:eastAsia="Times New Roman"/>
+        </w:rPr>
+        <w:t xml:space="preserve">% loop because the cluster is on the same machine. If a cluster of physical machine was available to me I would consider taking the following line out of the </w:t>
       </w:r>
       <w:r>
         <w:rPr>
@@ -1123,11 +1225,77 @@
         </w:rPr>
         <w:br/>
       </w:r>
-      <w:r>
-        <w:rPr>
-          <w:rFonts w:eastAsia="Times New Roman"/>
-        </w:rPr>
-        <w:t>dfForStock &lt;- dfStock[dfStock$stock==stockNamesAsLevels[i],]</w:t>
+      <w:proofErr w:type="spellStart"/>
+      <w:r>
+        <w:rPr>
+          <w:rFonts w:eastAsia="Times New Roman"/>
+        </w:rPr>
+        <w:t>dfForStock</w:t>
+      </w:r>
+      <w:proofErr w:type="spellEnd"/>
+      <w:r>
+        <w:rPr>
+          <w:rFonts w:eastAsia="Times New Roman"/>
+        </w:rPr>
+        <w:t xml:space="preserve"> &lt;- </w:t>
+      </w:r>
+      <w:proofErr w:type="spellStart"/>
+      <w:proofErr w:type="gramStart"/>
+      <w:r>
+        <w:rPr>
+          <w:rFonts w:eastAsia="Times New Roman"/>
+        </w:rPr>
+        <w:t>dfStock</w:t>
+      </w:r>
+      <w:proofErr w:type="spellEnd"/>
+      <w:r>
+        <w:rPr>
+          <w:rFonts w:eastAsia="Times New Roman"/>
+        </w:rPr>
+        <w:t>[</w:t>
+      </w:r>
+      <w:proofErr w:type="spellStart"/>
+      <w:proofErr w:type="gramEnd"/>
+      <w:r>
+        <w:rPr>
+          <w:rFonts w:eastAsia="Times New Roman"/>
+        </w:rPr>
+        <w:t>dfStock$stock</w:t>
+      </w:r>
+      <w:proofErr w:type="spellEnd"/>
+      <w:r>
+        <w:rPr>
+          <w:rFonts w:eastAsia="Times New Roman"/>
+        </w:rPr>
+        <w:t>==</w:t>
+      </w:r>
+      <w:proofErr w:type="spellStart"/>
+      <w:r>
+        <w:rPr>
+          <w:rFonts w:eastAsia="Times New Roman"/>
+        </w:rPr>
+        <w:t>stockNamesAsLevels</w:t>
+      </w:r>
+      <w:proofErr w:type="spellEnd"/>
+      <w:r>
+        <w:rPr>
+          <w:rFonts w:eastAsia="Times New Roman"/>
+        </w:rPr>
+        <w:t>[</w:t>
+      </w:r>
+      <w:proofErr w:type="spellStart"/>
+      <w:r>
+        <w:rPr>
+          <w:rFonts w:eastAsia="Times New Roman"/>
+        </w:rPr>
+        <w:t>i</w:t>
+      </w:r>
+      <w:proofErr w:type="spellEnd"/>
+      <w:r>
+        <w:rPr>
+          <w:rFonts w:eastAsia="Times New Roman"/>
+        </w:rPr>
+        <w:t>],]</w:t>
       </w:r>
       <w:r>
         <w:rPr>
@@ -1207,7 +1375,21 @@
         <w:rPr>
           <w:rFonts w:eastAsia="Times New Roman"/>
         </w:rPr>
-        <w:t>Would consider using the SQL AVG() function to the an average on the database side rather that bringing all the rows back to R and using the mean() function there. Again, I would benchmark duration again to make a decision on the best option.</w:t>
+        <w:t xml:space="preserve">Would consider using the SQL </w:t>
+      </w:r>
+      <w:proofErr w:type="gramStart"/>
+      <w:r>
+        <w:rPr>
+          <w:rFonts w:eastAsia="Times New Roman"/>
+        </w:rPr>
+        <w:t>AVG(</w:t>
+      </w:r>
+      <w:proofErr w:type="gramEnd"/>
+      <w:r>
+        <w:rPr>
+          <w:rFonts w:eastAsia="Times New Roman"/>
+        </w:rPr>
+        <w:t>) function to the an average on the database side rather that bringing all the rows back to R and using the mean() function there. Again, I would benchmark duration again to make a decision on the best option.</w:t>
       </w:r>
       <w:r>
         <w:rPr>
@@ -1225,7 +1407,21 @@
         <w:rPr>
           <w:rFonts w:eastAsia="Times New Roman"/>
         </w:rPr>
-        <w:t>"SELECT AVG(gain) FROM stock_gains WHERE stock = '%s' AND day &lt;= %d ORDER BY day"</w:t>
+        <w:t xml:space="preserve">"SELECT AVG(gain) FROM </w:t>
+      </w:r>
+      <w:proofErr w:type="spellStart"/>
+      <w:r>
+        <w:rPr>
+          <w:rFonts w:eastAsia="Times New Roman"/>
+        </w:rPr>
+        <w:t>stock_gains</w:t>
+      </w:r>
+      <w:proofErr w:type="spellEnd"/>
+      <w:r>
+        <w:rPr>
+          <w:rFonts w:eastAsia="Times New Roman"/>
+        </w:rPr>
+        <w:t xml:space="preserve"> WHERE stock = '%s' AND day &lt;= %d ORDER BY day"</w:t>
       </w:r>
       <w:r>
         <w:rPr>
@@ -1250,8 +1446,64 @@
         <w:rPr>
           <w:rFonts w:eastAsia="Times New Roman"/>
         </w:rPr>
-        <w:t xml:space="preserve">blah </w:t>
-      </w:r>
+        <w:t xml:space="preserve">Used </w:t>
+      </w:r>
+      <w:proofErr w:type="gramStart"/>
+      <w:r>
+        <w:rPr>
+          <w:rFonts w:eastAsia="Times New Roman"/>
+        </w:rPr>
+        <w:t>cat(</w:t>
+      </w:r>
+      <w:proofErr w:type="gramEnd"/>
+      <w:r>
+        <w:rPr>
+          <w:rFonts w:eastAsia="Times New Roman"/>
+        </w:rPr>
+        <w:t xml:space="preserve">“Custom Message: ”, </w:t>
+      </w:r>
+      <w:proofErr w:type="spellStart"/>
+      <w:r>
+        <w:rPr>
+          <w:rFonts w:eastAsia="Times New Roman"/>
+        </w:rPr>
+        <w:t>SomeValue</w:t>
+      </w:r>
+      <w:proofErr w:type="spellEnd"/>
+      <w:r>
+        <w:rPr>
+          <w:rFonts w:eastAsia="Times New Roman"/>
+        </w:rPr>
+        <w:t>, “</w:t>
+      </w:r>
+      <w:r>
+        <w:rPr>
+          <w:rFonts w:eastAsia="Times New Roman"/>
+        </w:rPr>
+        <w:t>\n")</w:t>
+      </w:r>
+      <w:r>
+        <w:rPr>
+          <w:rFonts w:eastAsia="Times New Roman"/>
+        </w:rPr>
+        <w:t xml:space="preserve"> to track down problems but this caused problems when running code in parallel (%</w:t>
+      </w:r>
+      <w:proofErr w:type="spellStart"/>
+      <w:r>
+        <w:rPr>
+          <w:rFonts w:eastAsia="Times New Roman"/>
+        </w:rPr>
+        <w:t>dopar</w:t>
+      </w:r>
+      <w:proofErr w:type="spellEnd"/>
+      <w:r>
+        <w:rPr>
+          <w:rFonts w:eastAsia="Times New Roman"/>
+        </w:rPr>
+        <w:t>%)</w:t>
+      </w:r>
+      <w:bookmarkStart w:id="0" w:name="_GoBack"/>
+      <w:bookmarkEnd w:id="0"/>
     </w:p>
     <w:p>
       <w:pPr>
@@ -1273,8 +1525,16 @@
         <w:rPr>
           <w:rFonts w:eastAsia="Times New Roman"/>
         </w:rPr>
-        <w:t>3. R and Hadoop</w:t>
-      </w:r>
+        <w:t xml:space="preserve">3. R and </w:t>
+      </w:r>
+      <w:proofErr w:type="spellStart"/>
+      <w:r>
+        <w:rPr>
+          <w:rFonts w:eastAsia="Times New Roman"/>
+        </w:rPr>
+        <w:t>Hadoop</w:t>
+      </w:r>
+      <w:proofErr w:type="spellEnd"/>
     </w:p>
     <w:p>
       <w:pPr>
@@ -1325,7 +1585,21 @@
         <w:rPr>
           <w:rFonts w:eastAsia="Times New Roman"/>
         </w:rPr>
-        <w:t>We know the benefits of Hadoop:</w:t>
+        <w:t xml:space="preserve">We know the benefits of </w:t>
+      </w:r>
+      <w:proofErr w:type="spellStart"/>
+      <w:r>
+        <w:rPr>
+          <w:rFonts w:eastAsia="Times New Roman"/>
+        </w:rPr>
+        <w:t>Hadoop</w:t>
+      </w:r>
+      <w:proofErr w:type="spellEnd"/>
+      <w:r>
+        <w:rPr>
+          <w:rFonts w:eastAsia="Times New Roman"/>
+        </w:rPr>
+        <w:t>:</w:t>
       </w:r>
     </w:p>
     <w:p>
@@ -1367,7 +1641,21 @@
         <w:rPr>
           <w:rFonts w:eastAsia="Times New Roman"/>
         </w:rPr>
-        <w:t>Why use R as a Hadoop front-end?</w:t>
+        <w:t xml:space="preserve">Why use R as a </w:t>
+      </w:r>
+      <w:proofErr w:type="spellStart"/>
+      <w:r>
+        <w:rPr>
+          <w:rFonts w:eastAsia="Times New Roman"/>
+        </w:rPr>
+        <w:t>Hadoop</w:t>
+      </w:r>
+      <w:proofErr w:type="spellEnd"/>
+      <w:r>
+        <w:rPr>
+          <w:rFonts w:eastAsia="Times New Roman"/>
+        </w:rPr>
+        <w:t xml:space="preserve"> front-end?</w:t>
       </w:r>
     </w:p>
     <w:p>
@@ -1405,11 +1693,19 @@
           <w:rFonts w:eastAsia="Times New Roman"/>
         </w:rPr>
       </w:pPr>
-      <w:r>
-        <w:rPr>
-          <w:rFonts w:eastAsia="Times New Roman"/>
-        </w:rPr>
-        <w:t>data sets</w:t>
+      <w:proofErr w:type="gramStart"/>
+      <w:r>
+        <w:rPr>
+          <w:rFonts w:eastAsia="Times New Roman"/>
+        </w:rPr>
+        <w:t>data</w:t>
+      </w:r>
+      <w:proofErr w:type="gramEnd"/>
+      <w:r>
+        <w:rPr>
+          <w:rFonts w:eastAsia="Times New Roman"/>
+        </w:rPr>
+        <w:t xml:space="preserve"> sets</w:t>
       </w:r>
     </w:p>
     <w:p>
@@ -1449,75 +1745,177 @@
           <w:rFonts w:eastAsia="Times New Roman"/>
         </w:rPr>
       </w:pPr>
-      <w:r>
-        <w:rPr>
-          <w:rFonts w:eastAsia="Times New Roman"/>
-        </w:rPr>
-        <w:t>to.dfs and from.dfs access serialised HDFS storage</w:t>
-      </w:r>
-    </w:p>
-    <w:p>
-      <w:pPr>
-        <w:divId w:val="1659846320"/>
-        <w:rPr>
-          <w:rFonts w:eastAsia="Times New Roman"/>
-        </w:rPr>
-      </w:pPr>
-    </w:p>
-    <w:p>
-      <w:pPr>
-        <w:divId w:val="1659846320"/>
-        <w:rPr>
-          <w:rFonts w:eastAsia="Times New Roman"/>
-        </w:rPr>
-      </w:pPr>
-      <w:r>
-        <w:rPr>
-          <w:rFonts w:eastAsia="Times New Roman"/>
-        </w:rPr>
-        <w:t>groups = rbinom(n=50, size=32, prob = 0.4)</w:t>
-      </w:r>
-    </w:p>
-    <w:p>
-      <w:pPr>
-        <w:divId w:val="1659846320"/>
-        <w:rPr>
-          <w:rFonts w:eastAsia="Times New Roman"/>
-        </w:rPr>
-      </w:pPr>
-      <w:r>
-        <w:rPr>
-          <w:rFonts w:eastAsia="Times New Roman"/>
-        </w:rPr>
-        <w:t>table(groups)</w:t>
-      </w:r>
-    </w:p>
-    <w:p>
-      <w:pPr>
-        <w:divId w:val="1659846320"/>
-        <w:rPr>
-          <w:rFonts w:eastAsia="Times New Roman"/>
-        </w:rPr>
-      </w:pPr>
-      <w:r>
-        <w:rPr>
-          <w:rFonts w:eastAsia="Times New Roman"/>
-        </w:rPr>
-        <w:t>groupsHandle = to.dfs(groups)</w:t>
-      </w:r>
-    </w:p>
-    <w:p>
-      <w:pPr>
-        <w:divId w:val="1659846320"/>
-        <w:rPr>
-          <w:rFonts w:eastAsia="Times New Roman"/>
-        </w:rPr>
-      </w:pPr>
-      <w:r>
-        <w:rPr>
-          <w:rFonts w:eastAsia="Times New Roman"/>
-        </w:rPr>
-        <w:t>resultsHandle &lt;-</w:t>
+      <w:proofErr w:type="spellStart"/>
+      <w:proofErr w:type="gramStart"/>
+      <w:r>
+        <w:rPr>
+          <w:rFonts w:eastAsia="Times New Roman"/>
+        </w:rPr>
+        <w:t>to.dfs</w:t>
+      </w:r>
+      <w:proofErr w:type="spellEnd"/>
+      <w:proofErr w:type="gramEnd"/>
+      <w:r>
+        <w:rPr>
+          <w:rFonts w:eastAsia="Times New Roman"/>
+        </w:rPr>
+        <w:t xml:space="preserve"> and </w:t>
+      </w:r>
+      <w:proofErr w:type="spellStart"/>
+      <w:r>
+        <w:rPr>
+          <w:rFonts w:eastAsia="Times New Roman"/>
+        </w:rPr>
+        <w:t>from.dfs</w:t>
+      </w:r>
+      <w:proofErr w:type="spellEnd"/>
+      <w:r>
+        <w:rPr>
+          <w:rFonts w:eastAsia="Times New Roman"/>
+        </w:rPr>
+        <w:t xml:space="preserve"> access serialised HDFS storage</w:t>
+      </w:r>
+    </w:p>
+    <w:p>
+      <w:pPr>
+        <w:divId w:val="1659846320"/>
+        <w:rPr>
+          <w:rFonts w:eastAsia="Times New Roman"/>
+        </w:rPr>
+      </w:pPr>
+    </w:p>
+    <w:p>
+      <w:pPr>
+        <w:divId w:val="1659846320"/>
+        <w:rPr>
+          <w:rFonts w:eastAsia="Times New Roman"/>
+        </w:rPr>
+      </w:pPr>
+      <w:proofErr w:type="gramStart"/>
+      <w:r>
+        <w:rPr>
+          <w:rFonts w:eastAsia="Times New Roman"/>
+        </w:rPr>
+        <w:t>groups</w:t>
+      </w:r>
+      <w:proofErr w:type="gramEnd"/>
+      <w:r>
+        <w:rPr>
+          <w:rFonts w:eastAsia="Times New Roman"/>
+        </w:rPr>
+        <w:t xml:space="preserve"> = </w:t>
+      </w:r>
+      <w:proofErr w:type="spellStart"/>
+      <w:r>
+        <w:rPr>
+          <w:rFonts w:eastAsia="Times New Roman"/>
+        </w:rPr>
+        <w:t>rbinom</w:t>
+      </w:r>
+      <w:proofErr w:type="spellEnd"/>
+      <w:r>
+        <w:rPr>
+          <w:rFonts w:eastAsia="Times New Roman"/>
+        </w:rPr>
+        <w:t xml:space="preserve">(n=50, size=32, </w:t>
+      </w:r>
+      <w:proofErr w:type="spellStart"/>
+      <w:r>
+        <w:rPr>
+          <w:rFonts w:eastAsia="Times New Roman"/>
+        </w:rPr>
+        <w:t>prob</w:t>
+      </w:r>
+      <w:proofErr w:type="spellEnd"/>
+      <w:r>
+        <w:rPr>
+          <w:rFonts w:eastAsia="Times New Roman"/>
+        </w:rPr>
+        <w:t xml:space="preserve"> = 0.4)</w:t>
+      </w:r>
+    </w:p>
+    <w:p>
+      <w:pPr>
+        <w:divId w:val="1659846320"/>
+        <w:rPr>
+          <w:rFonts w:eastAsia="Times New Roman"/>
+        </w:rPr>
+      </w:pPr>
+      <w:proofErr w:type="gramStart"/>
+      <w:r>
+        <w:rPr>
+          <w:rFonts w:eastAsia="Times New Roman"/>
+        </w:rPr>
+        <w:t>table(</w:t>
+      </w:r>
+      <w:proofErr w:type="gramEnd"/>
+      <w:r>
+        <w:rPr>
+          <w:rFonts w:eastAsia="Times New Roman"/>
+        </w:rPr>
+        <w:t>groups)</w:t>
+      </w:r>
+    </w:p>
+    <w:p>
+      <w:pPr>
+        <w:divId w:val="1659846320"/>
+        <w:rPr>
+          <w:rFonts w:eastAsia="Times New Roman"/>
+        </w:rPr>
+      </w:pPr>
+      <w:proofErr w:type="spellStart"/>
+      <w:proofErr w:type="gramStart"/>
+      <w:r>
+        <w:rPr>
+          <w:rFonts w:eastAsia="Times New Roman"/>
+        </w:rPr>
+        <w:t>groupsHandle</w:t>
+      </w:r>
+      <w:proofErr w:type="spellEnd"/>
+      <w:proofErr w:type="gramEnd"/>
+      <w:r>
+        <w:rPr>
+          <w:rFonts w:eastAsia="Times New Roman"/>
+        </w:rPr>
+        <w:t xml:space="preserve"> = </w:t>
+      </w:r>
+      <w:proofErr w:type="spellStart"/>
+      <w:r>
+        <w:rPr>
+          <w:rFonts w:eastAsia="Times New Roman"/>
+        </w:rPr>
+        <w:t>to.dfs</w:t>
+      </w:r>
+      <w:proofErr w:type="spellEnd"/>
+      <w:r>
+        <w:rPr>
+          <w:rFonts w:eastAsia="Times New Roman"/>
+        </w:rPr>
+        <w:t>(groups)</w:t>
+      </w:r>
+    </w:p>
+    <w:p>
+      <w:pPr>
+        <w:divId w:val="1659846320"/>
+        <w:rPr>
+          <w:rFonts w:eastAsia="Times New Roman"/>
+        </w:rPr>
+      </w:pPr>
+      <w:proofErr w:type="spellStart"/>
+      <w:proofErr w:type="gramStart"/>
+      <w:r>
+        <w:rPr>
+          <w:rFonts w:eastAsia="Times New Roman"/>
+        </w:rPr>
+        <w:t>resultsHandle</w:t>
+      </w:r>
+      <w:proofErr w:type="spellEnd"/>
+      <w:proofErr w:type="gramEnd"/>
+      <w:r>
+        <w:rPr>
+          <w:rFonts w:eastAsia="Times New Roman"/>
+        </w:rPr>
+        <w:t xml:space="preserve"> &lt;-</w:t>
       </w:r>
     </w:p>
     <w:p>
@@ -1533,12 +1931,22 @@
         </w:rPr>
         <w:t xml:space="preserve">    </w:t>
       </w:r>
-      <w:r>
-        <w:rPr>
-          <w:rFonts w:eastAsia="Times New Roman"/>
-        </w:rPr>
-        <w:t>mapreduce(</w:t>
-      </w:r>
+      <w:proofErr w:type="spellStart"/>
+      <w:proofErr w:type="gramStart"/>
+      <w:r>
+        <w:rPr>
+          <w:rFonts w:eastAsia="Times New Roman"/>
+        </w:rPr>
+        <w:t>mapreduce</w:t>
+      </w:r>
+      <w:proofErr w:type="spellEnd"/>
+      <w:r>
+        <w:rPr>
+          <w:rFonts w:eastAsia="Times New Roman"/>
+        </w:rPr>
+        <w:t>(</w:t>
+      </w:r>
+      <w:proofErr w:type="gramEnd"/>
     </w:p>
     <w:p>
       <w:pPr>
@@ -1553,11 +1961,33 @@
         </w:rPr>
         <w:t xml:space="preserve">        </w:t>
       </w:r>
-      <w:r>
-        <w:rPr>
-          <w:rFonts w:eastAsia="Times New Roman"/>
-        </w:rPr>
-        <w:t>input = groupsHandle,</w:t>
+      <w:proofErr w:type="gramStart"/>
+      <w:r>
+        <w:rPr>
+          <w:rFonts w:eastAsia="Times New Roman"/>
+        </w:rPr>
+        <w:t>input</w:t>
+      </w:r>
+      <w:proofErr w:type="gramEnd"/>
+      <w:r>
+        <w:rPr>
+          <w:rFonts w:eastAsia="Times New Roman"/>
+        </w:rPr>
+        <w:t xml:space="preserve"> = </w:t>
+      </w:r>
+      <w:proofErr w:type="spellStart"/>
+      <w:r>
+        <w:rPr>
+          <w:rFonts w:eastAsia="Times New Roman"/>
+        </w:rPr>
+        <w:t>groupsHandle</w:t>
+      </w:r>
+      <w:proofErr w:type="spellEnd"/>
+      <w:r>
+        <w:rPr>
+          <w:rFonts w:eastAsia="Times New Roman"/>
+        </w:rPr>
+        <w:t>,</w:t>
       </w:r>
     </w:p>
     <w:p>
@@ -1573,11 +2003,33 @@
         </w:rPr>
         <w:t xml:space="preserve">        </w:t>
       </w:r>
-      <w:r>
-        <w:rPr>
-          <w:rFonts w:eastAsia="Times New Roman"/>
-        </w:rPr>
-        <w:t>map = function(., v) keyval(v, 1),</w:t>
+      <w:proofErr w:type="gramStart"/>
+      <w:r>
+        <w:rPr>
+          <w:rFonts w:eastAsia="Times New Roman"/>
+        </w:rPr>
+        <w:t>map</w:t>
+      </w:r>
+      <w:proofErr w:type="gramEnd"/>
+      <w:r>
+        <w:rPr>
+          <w:rFonts w:eastAsia="Times New Roman"/>
+        </w:rPr>
+        <w:t xml:space="preserve"> = function(., v) </w:t>
+      </w:r>
+      <w:proofErr w:type="spellStart"/>
+      <w:r>
+        <w:rPr>
+          <w:rFonts w:eastAsia="Times New Roman"/>
+        </w:rPr>
+        <w:t>keyval</w:t>
+      </w:r>
+      <w:proofErr w:type="spellEnd"/>
+      <w:r>
+        <w:rPr>
+          <w:rFonts w:eastAsia="Times New Roman"/>
+        </w:rPr>
+        <w:t>(v, 1),</w:t>
       </w:r>
     </w:p>
     <w:p>
@@ -1593,11 +2045,19 @@
         </w:rPr>
         <w:t xml:space="preserve">        </w:t>
       </w:r>
-      <w:r>
-        <w:rPr>
-          <w:rFonts w:eastAsia="Times New Roman"/>
-        </w:rPr>
-        <w:t>reduce =</w:t>
+      <w:proofErr w:type="gramStart"/>
+      <w:r>
+        <w:rPr>
+          <w:rFonts w:eastAsia="Times New Roman"/>
+        </w:rPr>
+        <w:t>reduce</w:t>
+      </w:r>
+      <w:proofErr w:type="gramEnd"/>
+      <w:r>
+        <w:rPr>
+          <w:rFonts w:eastAsia="Times New Roman"/>
+        </w:rPr>
+        <w:t xml:space="preserve"> =</w:t>
       </w:r>
     </w:p>
     <w:p>
@@ -1613,11 +2073,33 @@
         </w:rPr>
         <w:t xml:space="preserve">              </w:t>
       </w:r>
-      <w:r>
-        <w:rPr>
-          <w:rFonts w:eastAsia="Times New Roman"/>
-        </w:rPr>
-        <w:t>function(k, vv)</w:t>
+      <w:proofErr w:type="gramStart"/>
+      <w:r>
+        <w:rPr>
+          <w:rFonts w:eastAsia="Times New Roman"/>
+        </w:rPr>
+        <w:t>function(</w:t>
+      </w:r>
+      <w:proofErr w:type="gramEnd"/>
+      <w:r>
+        <w:rPr>
+          <w:rFonts w:eastAsia="Times New Roman"/>
+        </w:rPr>
+        <w:t xml:space="preserve">k, </w:t>
+      </w:r>
+      <w:proofErr w:type="spellStart"/>
+      <w:r>
+        <w:rPr>
+          <w:rFonts w:eastAsia="Times New Roman"/>
+        </w:rPr>
+        <w:t>vv</w:t>
+      </w:r>
+      <w:proofErr w:type="spellEnd"/>
+      <w:r>
+        <w:rPr>
+          <w:rFonts w:eastAsia="Times New Roman"/>
+        </w:rPr>
+        <w:t>)</w:t>
       </w:r>
     </w:p>
     <w:p>
@@ -1633,25 +2115,105 @@
         </w:rPr>
         <w:t xml:space="preserve">                 </w:t>
       </w:r>
-      <w:r>
-        <w:rPr>
-          <w:rFonts w:eastAsia="Times New Roman"/>
-        </w:rPr>
-        <w:t>keyval(k, length(vv))))</w:t>
-      </w:r>
-    </w:p>
-    <w:p>
-      <w:pPr>
-        <w:divId w:val="1659846320"/>
-        <w:rPr>
-          <w:rFonts w:eastAsia="Times New Roman"/>
-        </w:rPr>
-      </w:pPr>
-      <w:r>
-        <w:rPr>
-          <w:rFonts w:eastAsia="Times New Roman"/>
-        </w:rPr>
-        <w:t>results &lt;- as.data.frame(from.dfs(resultsHandle))</w:t>
+      <w:proofErr w:type="spellStart"/>
+      <w:proofErr w:type="gramStart"/>
+      <w:r>
+        <w:rPr>
+          <w:rFonts w:eastAsia="Times New Roman"/>
+        </w:rPr>
+        <w:t>keyval</w:t>
+      </w:r>
+      <w:proofErr w:type="spellEnd"/>
+      <w:r>
+        <w:rPr>
+          <w:rFonts w:eastAsia="Times New Roman"/>
+        </w:rPr>
+        <w:t>(</w:t>
+      </w:r>
+      <w:proofErr w:type="gramEnd"/>
+      <w:r>
+        <w:rPr>
+          <w:rFonts w:eastAsia="Times New Roman"/>
+        </w:rPr>
+        <w:t>k, length(</w:t>
+      </w:r>
+      <w:proofErr w:type="spellStart"/>
+      <w:r>
+        <w:rPr>
+          <w:rFonts w:eastAsia="Times New Roman"/>
+        </w:rPr>
+        <w:t>vv</w:t>
+      </w:r>
+      <w:proofErr w:type="spellEnd"/>
+      <w:r>
+        <w:rPr>
+          <w:rFonts w:eastAsia="Times New Roman"/>
+        </w:rPr>
+        <w:t>))))</w:t>
+      </w:r>
+    </w:p>
+    <w:p>
+      <w:pPr>
+        <w:divId w:val="1659846320"/>
+        <w:rPr>
+          <w:rFonts w:eastAsia="Times New Roman"/>
+        </w:rPr>
+      </w:pPr>
+      <w:proofErr w:type="gramStart"/>
+      <w:r>
+        <w:rPr>
+          <w:rFonts w:eastAsia="Times New Roman"/>
+        </w:rPr>
+        <w:t>results</w:t>
+      </w:r>
+      <w:proofErr w:type="gramEnd"/>
+      <w:r>
+        <w:rPr>
+          <w:rFonts w:eastAsia="Times New Roman"/>
+        </w:rPr>
+        <w:t xml:space="preserve"> &lt;- </w:t>
+      </w:r>
+      <w:proofErr w:type="spellStart"/>
+      <w:r>
+        <w:rPr>
+          <w:rFonts w:eastAsia="Times New Roman"/>
+        </w:rPr>
+        <w:t>as.data.frame</w:t>
+      </w:r>
+      <w:proofErr w:type="spellEnd"/>
+      <w:r>
+        <w:rPr>
+          <w:rFonts w:eastAsia="Times New Roman"/>
+        </w:rPr>
+        <w:t>(</w:t>
+      </w:r>
+      <w:proofErr w:type="spellStart"/>
+      <w:r>
+        <w:rPr>
+          <w:rFonts w:eastAsia="Times New Roman"/>
+        </w:rPr>
+        <w:t>from.dfs</w:t>
+      </w:r>
+      <w:proofErr w:type="spellEnd"/>
+      <w:r>
+        <w:rPr>
+          <w:rFonts w:eastAsia="Times New Roman"/>
+        </w:rPr>
+        <w:t>(</w:t>
+      </w:r>
+      <w:proofErr w:type="spellStart"/>
+      <w:r>
+        <w:rPr>
+          <w:rFonts w:eastAsia="Times New Roman"/>
+        </w:rPr>
+        <w:t>resultsHandle</w:t>
+      </w:r>
+      <w:proofErr w:type="spellEnd"/>
+      <w:r>
+        <w:rPr>
+          <w:rFonts w:eastAsia="Times New Roman"/>
+        </w:rPr>
+        <w:t>))</w:t>
       </w:r>
     </w:p>
     <w:p>
@@ -1695,62 +2257,109 @@
         <w:rPr>
           <w:rFonts w:eastAsia="Times New Roman"/>
         </w:rPr>
-        <w:t>f &lt;- function(input) {... ,</w:t>
-      </w:r>
-    </w:p>
-    <w:p>
-      <w:pPr>
-        <w:divId w:val="1659846320"/>
-        <w:rPr>
-          <w:rFonts w:eastAsia="Times New Roman"/>
-        </w:rPr>
-      </w:pPr>
-      <w:r>
-        <w:rPr>
-          <w:rFonts w:eastAsia="Times New Roman"/>
-        </w:rPr>
-        <w:t>mapreduce(input,</w:t>
-      </w:r>
-    </w:p>
-    <w:p>
-      <w:pPr>
-        <w:divId w:val="1659846320"/>
-        <w:rPr>
-          <w:rFonts w:eastAsia="Times New Roman"/>
-        </w:rPr>
-      </w:pPr>
-      <w:r>
-        <w:rPr>
-          <w:rFonts w:eastAsia="Times New Roman"/>
-        </w:rPr>
-        <w:t>map=...</w:t>
-      </w:r>
-    </w:p>
-    <w:p>
-      <w:pPr>
-        <w:divId w:val="1659846320"/>
-        <w:rPr>
-          <w:rFonts w:eastAsia="Times New Roman"/>
-        </w:rPr>
-      </w:pPr>
-      <w:r>
-        <w:rPr>
-          <w:rFonts w:eastAsia="Times New Roman"/>
-        </w:rPr>
-        <w:t>reduce=...</w:t>
-      </w:r>
-    </w:p>
-    <w:p>
-      <w:pPr>
-        <w:divId w:val="1659846320"/>
-        <w:rPr>
-          <w:rFonts w:eastAsia="Times New Roman"/>
-        </w:rPr>
-      </w:pPr>
-      <w:r>
-        <w:rPr>
-          <w:rFonts w:eastAsia="Times New Roman"/>
-        </w:rPr>
+        <w:t xml:space="preserve">f &lt;- </w:t>
+      </w:r>
+      <w:proofErr w:type="gramStart"/>
+      <w:r>
+        <w:rPr>
+          <w:rFonts w:eastAsia="Times New Roman"/>
+        </w:rPr>
+        <w:t>function(</w:t>
+      </w:r>
+      <w:proofErr w:type="gramEnd"/>
+      <w:r>
+        <w:rPr>
+          <w:rFonts w:eastAsia="Times New Roman"/>
+        </w:rPr>
+        <w:t>input) {... ,</w:t>
+      </w:r>
+    </w:p>
+    <w:p>
+      <w:pPr>
+        <w:divId w:val="1659846320"/>
+        <w:rPr>
+          <w:rFonts w:eastAsia="Times New Roman"/>
+        </w:rPr>
+      </w:pPr>
+      <w:proofErr w:type="spellStart"/>
+      <w:proofErr w:type="gramStart"/>
+      <w:r>
+        <w:rPr>
+          <w:rFonts w:eastAsia="Times New Roman"/>
+        </w:rPr>
+        <w:t>mapreduce</w:t>
+      </w:r>
+      <w:proofErr w:type="spellEnd"/>
+      <w:r>
+        <w:rPr>
+          <w:rFonts w:eastAsia="Times New Roman"/>
+        </w:rPr>
+        <w:t>(</w:t>
+      </w:r>
+      <w:proofErr w:type="gramEnd"/>
+      <w:r>
+        <w:rPr>
+          <w:rFonts w:eastAsia="Times New Roman"/>
+        </w:rPr>
+        <w:t>input,</w:t>
+      </w:r>
+    </w:p>
+    <w:p>
+      <w:pPr>
+        <w:divId w:val="1659846320"/>
+        <w:rPr>
+          <w:rFonts w:eastAsia="Times New Roman"/>
+        </w:rPr>
+      </w:pPr>
+      <w:proofErr w:type="gramStart"/>
+      <w:r>
+        <w:rPr>
+          <w:rFonts w:eastAsia="Times New Roman"/>
+        </w:rPr>
+        <w:t>map</w:t>
+      </w:r>
+      <w:proofErr w:type="gramEnd"/>
+      <w:r>
+        <w:rPr>
+          <w:rFonts w:eastAsia="Times New Roman"/>
+        </w:rPr>
+        <w:t>=...</w:t>
+      </w:r>
+    </w:p>
+    <w:p>
+      <w:pPr>
+        <w:divId w:val="1659846320"/>
+        <w:rPr>
+          <w:rFonts w:eastAsia="Times New Roman"/>
+        </w:rPr>
+      </w:pPr>
+      <w:proofErr w:type="gramStart"/>
+      <w:r>
+        <w:rPr>
+          <w:rFonts w:eastAsia="Times New Roman"/>
+        </w:rPr>
+        <w:t>reduce</w:t>
+      </w:r>
+      <w:proofErr w:type="gramEnd"/>
+      <w:r>
+        <w:rPr>
+          <w:rFonts w:eastAsia="Times New Roman"/>
+        </w:rPr>
+        <w:t>=...</w:t>
+      </w:r>
+    </w:p>
+    <w:p>
+      <w:pPr>
+        <w:divId w:val="1659846320"/>
+        <w:rPr>
+          <w:rFonts w:eastAsia="Times New Roman"/>
+        </w:rPr>
+      </w:pPr>
+      <w:r>
+        <w:rPr>
+          <w:rFonts w:eastAsia="Times New Roman"/>
+        </w:rPr>
+        <w:lastRenderedPageBreak/>
         <w:t>...)}</w:t>
       </w:r>
     </w:p>
@@ -1761,26 +2370,55 @@
           <w:rFonts w:eastAsia="Times New Roman"/>
         </w:rPr>
       </w:pPr>
-      <w:r>
-        <w:rPr>
-          <w:rFonts w:eastAsia="Times New Roman"/>
-        </w:rPr>
-        <w:lastRenderedPageBreak/>
-        <w:t>where input is a HDFS handle</w:t>
-      </w:r>
-    </w:p>
-    <w:p>
-      <w:pPr>
-        <w:divId w:val="1659846320"/>
-        <w:rPr>
-          <w:rFonts w:eastAsia="Times New Roman"/>
-        </w:rPr>
-      </w:pPr>
-      <w:r>
-        <w:rPr>
-          <w:rFonts w:eastAsia="Times New Roman"/>
-        </w:rPr>
-        <w:t>These can be chained, since mapreduce() returns a</w:t>
+      <w:proofErr w:type="gramStart"/>
+      <w:r>
+        <w:rPr>
+          <w:rFonts w:eastAsia="Times New Roman"/>
+        </w:rPr>
+        <w:t>where</w:t>
+      </w:r>
+      <w:proofErr w:type="gramEnd"/>
+      <w:r>
+        <w:rPr>
+          <w:rFonts w:eastAsia="Times New Roman"/>
+        </w:rPr>
+        <w:t xml:space="preserve"> input is a HDFS handle</w:t>
+      </w:r>
+    </w:p>
+    <w:p>
+      <w:pPr>
+        <w:divId w:val="1659846320"/>
+        <w:rPr>
+          <w:rFonts w:eastAsia="Times New Roman"/>
+        </w:rPr>
+      </w:pPr>
+      <w:r>
+        <w:rPr>
+          <w:rFonts w:eastAsia="Times New Roman"/>
+        </w:rPr>
+        <w:t xml:space="preserve">These can be chained, since </w:t>
+      </w:r>
+      <w:proofErr w:type="spellStart"/>
+      <w:proofErr w:type="gramStart"/>
+      <w:r>
+        <w:rPr>
+          <w:rFonts w:eastAsia="Times New Roman"/>
+        </w:rPr>
+        <w:t>mapreduce</w:t>
+      </w:r>
+      <w:proofErr w:type="spellEnd"/>
+      <w:r>
+        <w:rPr>
+          <w:rFonts w:eastAsia="Times New Roman"/>
+        </w:rPr>
+        <w:t>(</w:t>
+      </w:r>
+      <w:proofErr w:type="gramEnd"/>
+      <w:r>
+        <w:rPr>
+          <w:rFonts w:eastAsia="Times New Roman"/>
+        </w:rPr>
+        <w:t>) returns a</w:t>
       </w:r>
     </w:p>
     <w:p>
@@ -1808,7 +2446,21 @@
         <w:rPr>
           <w:rFonts w:eastAsia="Times New Roman"/>
         </w:rPr>
-        <w:t>If f1 and f2 are such functions, f2(f1(input)) is a chained</w:t>
+        <w:t xml:space="preserve">If f1 and f2 are such functions, </w:t>
+      </w:r>
+      <w:proofErr w:type="gramStart"/>
+      <w:r>
+        <w:rPr>
+          <w:rFonts w:eastAsia="Times New Roman"/>
+        </w:rPr>
+        <w:t>f2(</w:t>
+      </w:r>
+      <w:proofErr w:type="gramEnd"/>
+      <w:r>
+        <w:rPr>
+          <w:rFonts w:eastAsia="Times New Roman"/>
+        </w:rPr>
+        <w:t>f1(input)) is a chained</w:t>
       </w:r>
       <w:r>
         <w:rPr>
@@ -1816,11 +2468,19 @@
         </w:rPr>
         <w:t xml:space="preserve"> </w:t>
       </w:r>
-      <w:r>
-        <w:rPr>
-          <w:rFonts w:eastAsia="Times New Roman"/>
-        </w:rPr>
-        <w:t>MapReduce job</w:t>
+      <w:proofErr w:type="spellStart"/>
+      <w:r>
+        <w:rPr>
+          <w:rFonts w:eastAsia="Times New Roman"/>
+        </w:rPr>
+        <w:t>MapReduce</w:t>
+      </w:r>
+      <w:proofErr w:type="spellEnd"/>
+      <w:r>
+        <w:rPr>
+          <w:rFonts w:eastAsia="Times New Roman"/>
+        </w:rPr>
+        <w:t xml:space="preserve"> job</w:t>
       </w:r>
     </w:p>
     <w:p>
@@ -1860,11 +2520,41 @@
           <w:rFonts w:eastAsia="Times New Roman"/>
         </w:rPr>
       </w:pPr>
-      <w:r>
-        <w:rPr>
-          <w:rFonts w:eastAsia="Times New Roman"/>
-        </w:rPr>
-        <w:t>MapReduce key,value outputs can be ret</w:t>
+      <w:proofErr w:type="spellStart"/>
+      <w:r>
+        <w:rPr>
+          <w:rFonts w:eastAsia="Times New Roman"/>
+        </w:rPr>
+        <w:t>MapReduce</w:t>
+      </w:r>
+      <w:proofErr w:type="spellEnd"/>
+      <w:r>
+        <w:rPr>
+          <w:rFonts w:eastAsia="Times New Roman"/>
+        </w:rPr>
+        <w:t xml:space="preserve"> </w:t>
+      </w:r>
+      <w:proofErr w:type="spellStart"/>
+      <w:r>
+        <w:rPr>
+          <w:rFonts w:eastAsia="Times New Roman"/>
+        </w:rPr>
+        <w:t>key</w:t>
+      </w:r>
+      <w:proofErr w:type="gramStart"/>
+      <w:r>
+        <w:rPr>
+          <w:rFonts w:eastAsia="Times New Roman"/>
+        </w:rPr>
+        <w:t>,value</w:t>
+      </w:r>
+      <w:proofErr w:type="spellEnd"/>
+      <w:proofErr w:type="gramEnd"/>
+      <w:r>
+        <w:rPr>
+          <w:rFonts w:eastAsia="Times New Roman"/>
+        </w:rPr>
+        <w:t xml:space="preserve"> outputs can be ret</w:t>
       </w:r>
       <w:r>
         <w:rPr>
@@ -1876,8 +2566,16 @@
         <w:rPr>
           <w:rFonts w:eastAsia="Times New Roman"/>
         </w:rPr>
-        <w:t>memory with from.dfs</w:t>
-      </w:r>
+        <w:t xml:space="preserve">memory with </w:t>
+      </w:r>
+      <w:proofErr w:type="spellStart"/>
+      <w:r>
+        <w:rPr>
+          <w:rFonts w:eastAsia="Times New Roman"/>
+        </w:rPr>
+        <w:t>from.dfs</w:t>
+      </w:r>
+      <w:proofErr w:type="spellEnd"/>
     </w:p>
     <w:p>
       <w:pPr>
@@ -1904,35 +2602,77 @@
         <w:rPr>
           <w:rFonts w:eastAsia="Times New Roman"/>
         </w:rPr>
-        <w:t>... doing statistical tests</w:t>
-      </w:r>
-    </w:p>
-    <w:p>
-      <w:pPr>
-        <w:divId w:val="1659846320"/>
-        <w:rPr>
-          <w:rFonts w:eastAsia="Times New Roman"/>
-        </w:rPr>
-      </w:pPr>
-      <w:r>
-        <w:rPr>
-          <w:rFonts w:eastAsia="Times New Roman"/>
-        </w:rPr>
-        <w:t>... plotting graphs</w:t>
-      </w:r>
-    </w:p>
-    <w:p>
-      <w:pPr>
-        <w:divId w:val="1659846320"/>
-        <w:rPr>
-          <w:rFonts w:eastAsia="Times New Roman"/>
-        </w:rPr>
-      </w:pPr>
-      <w:r>
-        <w:rPr>
-          <w:rFonts w:eastAsia="Times New Roman"/>
-        </w:rPr>
-        <w:t>This works when the results of the MapReduce job are</w:t>
+        <w:t xml:space="preserve">... </w:t>
+      </w:r>
+      <w:proofErr w:type="gramStart"/>
+      <w:r>
+        <w:rPr>
+          <w:rFonts w:eastAsia="Times New Roman"/>
+        </w:rPr>
+        <w:t>doing</w:t>
+      </w:r>
+      <w:proofErr w:type="gramEnd"/>
+      <w:r>
+        <w:rPr>
+          <w:rFonts w:eastAsia="Times New Roman"/>
+        </w:rPr>
+        <w:t xml:space="preserve"> statistical tests</w:t>
+      </w:r>
+    </w:p>
+    <w:p>
+      <w:pPr>
+        <w:divId w:val="1659846320"/>
+        <w:rPr>
+          <w:rFonts w:eastAsia="Times New Roman"/>
+        </w:rPr>
+      </w:pPr>
+      <w:r>
+        <w:rPr>
+          <w:rFonts w:eastAsia="Times New Roman"/>
+        </w:rPr>
+        <w:t xml:space="preserve">... </w:t>
+      </w:r>
+      <w:proofErr w:type="gramStart"/>
+      <w:r>
+        <w:rPr>
+          <w:rFonts w:eastAsia="Times New Roman"/>
+        </w:rPr>
+        <w:t>plotting</w:t>
+      </w:r>
+      <w:proofErr w:type="gramEnd"/>
+      <w:r>
+        <w:rPr>
+          <w:rFonts w:eastAsia="Times New Roman"/>
+        </w:rPr>
+        <w:t xml:space="preserve"> graphs</w:t>
+      </w:r>
+    </w:p>
+    <w:p>
+      <w:pPr>
+        <w:divId w:val="1659846320"/>
+        <w:rPr>
+          <w:rFonts w:eastAsia="Times New Roman"/>
+        </w:rPr>
+      </w:pPr>
+      <w:r>
+        <w:rPr>
+          <w:rFonts w:eastAsia="Times New Roman"/>
+        </w:rPr>
+        <w:t xml:space="preserve">This works when the results of the </w:t>
+      </w:r>
+      <w:proofErr w:type="spellStart"/>
+      <w:r>
+        <w:rPr>
+          <w:rFonts w:eastAsia="Times New Roman"/>
+        </w:rPr>
+        <w:t>MapReduce</w:t>
+      </w:r>
+      <w:proofErr w:type="spellEnd"/>
+      <w:r>
+        <w:rPr>
+          <w:rFonts w:eastAsia="Times New Roman"/>
+        </w:rPr>
+        <w:t xml:space="preserve"> job are</w:t>
       </w:r>
       <w:r>
         <w:rPr>

</xml_diff>